<commit_message>
update software architecure report
</commit_message>
<xml_diff>
--- a/Software Architecture Report.docx
+++ b/Software Architecture Report.docx
@@ -9,11 +9,11 @@
         <w:pageBreakBefore w:val="0"/>
         <w:widowControl w:val="1"/>
         <w:pBdr>
-          <w:top w:color="auto" w:space="0" w:sz="0" w:val="none"/>
+          <w:top w:color="000000" w:space="0" w:sz="0" w:val="none"/>
           <w:left w:space="0" w:sz="0" w:val="nil"/>
-          <w:bottom w:color="auto" w:space="0" w:sz="0" w:val="none"/>
-          <w:right w:color="auto" w:space="0" w:sz="0" w:val="none"/>
-          <w:between w:color="auto" w:space="0" w:sz="0" w:val="none"/>
+          <w:bottom w:color="000000" w:space="0" w:sz="0" w:val="none"/>
+          <w:right w:color="000000" w:space="0" w:sz="0" w:val="none"/>
+          <w:between w:color="000000" w:space="0" w:sz="0" w:val="none"/>
         </w:pBdr>
         <w:shd w:fill="auto" w:val="clear"/>
         <w:spacing w:after="0" w:before="0" w:line="276" w:lineRule="auto"/>
@@ -39,11 +39,11 @@
         <w:pageBreakBefore w:val="0"/>
         <w:widowControl w:val="1"/>
         <w:pBdr>
-          <w:top w:color="auto" w:space="0" w:sz="0" w:val="none"/>
+          <w:top w:color="000000" w:space="0" w:sz="0" w:val="none"/>
           <w:left w:space="0" w:sz="0" w:val="nil"/>
-          <w:bottom w:color="auto" w:space="0" w:sz="0" w:val="none"/>
-          <w:right w:color="auto" w:space="0" w:sz="0" w:val="none"/>
-          <w:between w:color="auto" w:space="0" w:sz="0" w:val="none"/>
+          <w:bottom w:color="000000" w:space="0" w:sz="0" w:val="none"/>
+          <w:right w:color="000000" w:space="0" w:sz="0" w:val="none"/>
+          <w:between w:color="000000" w:space="0" w:sz="0" w:val="none"/>
         </w:pBdr>
         <w:shd w:fill="auto" w:val="clear"/>
         <w:spacing w:after="0" w:before="0" w:line="276" w:lineRule="auto"/>
@@ -74,11 +74,11 @@
         <w:pageBreakBefore w:val="0"/>
         <w:widowControl w:val="1"/>
         <w:pBdr>
-          <w:top w:color="auto" w:space="0" w:sz="0" w:val="none"/>
+          <w:top w:color="000000" w:space="0" w:sz="0" w:val="none"/>
           <w:left w:space="0" w:sz="0" w:val="nil"/>
-          <w:bottom w:color="auto" w:space="0" w:sz="0" w:val="none"/>
-          <w:right w:color="auto" w:space="0" w:sz="0" w:val="none"/>
-          <w:between w:color="auto" w:space="0" w:sz="0" w:val="none"/>
+          <w:bottom w:color="000000" w:space="0" w:sz="0" w:val="none"/>
+          <w:right w:color="000000" w:space="0" w:sz="0" w:val="none"/>
+          <w:between w:color="000000" w:space="0" w:sz="0" w:val="none"/>
         </w:pBdr>
         <w:shd w:fill="auto" w:val="clear"/>
         <w:spacing w:after="0" w:before="0" w:line="276" w:lineRule="auto"/>
@@ -101,11 +101,11 @@
         <w:pageBreakBefore w:val="0"/>
         <w:widowControl w:val="1"/>
         <w:pBdr>
-          <w:top w:color="auto" w:space="0" w:sz="0" w:val="none"/>
+          <w:top w:color="000000" w:space="0" w:sz="0" w:val="none"/>
           <w:left w:space="0" w:sz="0" w:val="nil"/>
-          <w:bottom w:color="auto" w:space="0" w:sz="0" w:val="none"/>
-          <w:right w:color="auto" w:space="0" w:sz="0" w:val="none"/>
-          <w:between w:color="auto" w:space="0" w:sz="0" w:val="none"/>
+          <w:bottom w:color="000000" w:space="0" w:sz="0" w:val="none"/>
+          <w:right w:color="000000" w:space="0" w:sz="0" w:val="none"/>
+          <w:between w:color="000000" w:space="0" w:sz="0" w:val="none"/>
         </w:pBdr>
         <w:shd w:fill="auto" w:val="clear"/>
         <w:spacing w:after="0" w:before="0" w:line="276" w:lineRule="auto"/>
@@ -128,11 +128,11 @@
         <w:pageBreakBefore w:val="0"/>
         <w:widowControl w:val="1"/>
         <w:pBdr>
-          <w:top w:color="auto" w:space="0" w:sz="0" w:val="none"/>
+          <w:top w:color="000000" w:space="0" w:sz="0" w:val="none"/>
           <w:left w:space="0" w:sz="0" w:val="nil"/>
-          <w:bottom w:color="auto" w:space="0" w:sz="0" w:val="none"/>
-          <w:right w:color="auto" w:space="0" w:sz="0" w:val="none"/>
-          <w:between w:color="auto" w:space="0" w:sz="0" w:val="none"/>
+          <w:bottom w:color="000000" w:space="0" w:sz="0" w:val="none"/>
+          <w:right w:color="000000" w:space="0" w:sz="0" w:val="none"/>
+          <w:between w:color="000000" w:space="0" w:sz="0" w:val="none"/>
         </w:pBdr>
         <w:shd w:fill="auto" w:val="clear"/>
         <w:spacing w:after="0" w:before="0" w:line="276" w:lineRule="auto"/>
@@ -157,11 +157,11 @@
         <w:pageBreakBefore w:val="0"/>
         <w:widowControl w:val="1"/>
         <w:pBdr>
-          <w:top w:color="auto" w:space="0" w:sz="0" w:val="none"/>
+          <w:top w:color="000000" w:space="0" w:sz="0" w:val="none"/>
           <w:left w:space="0" w:sz="0" w:val="nil"/>
-          <w:bottom w:color="auto" w:space="0" w:sz="0" w:val="none"/>
-          <w:right w:color="auto" w:space="0" w:sz="0" w:val="none"/>
-          <w:between w:color="auto" w:space="0" w:sz="0" w:val="none"/>
+          <w:bottom w:color="000000" w:space="0" w:sz="0" w:val="none"/>
+          <w:right w:color="000000" w:space="0" w:sz="0" w:val="none"/>
+          <w:between w:color="000000" w:space="0" w:sz="0" w:val="none"/>
         </w:pBdr>
         <w:shd w:fill="auto" w:val="clear"/>
         <w:spacing w:after="0" w:before="0" w:line="276" w:lineRule="auto"/>
@@ -186,11 +186,11 @@
         <w:pageBreakBefore w:val="0"/>
         <w:widowControl w:val="1"/>
         <w:pBdr>
-          <w:top w:color="auto" w:space="0" w:sz="0" w:val="none"/>
+          <w:top w:color="000000" w:space="0" w:sz="0" w:val="none"/>
           <w:left w:space="0" w:sz="0" w:val="nil"/>
-          <w:bottom w:color="auto" w:space="0" w:sz="0" w:val="none"/>
-          <w:right w:color="auto" w:space="0" w:sz="0" w:val="none"/>
-          <w:between w:color="auto" w:space="0" w:sz="0" w:val="none"/>
+          <w:bottom w:color="000000" w:space="0" w:sz="0" w:val="none"/>
+          <w:right w:color="000000" w:space="0" w:sz="0" w:val="none"/>
+          <w:between w:color="000000" w:space="0" w:sz="0" w:val="none"/>
         </w:pBdr>
         <w:shd w:fill="auto" w:val="clear"/>
         <w:spacing w:after="0" w:before="0" w:line="276" w:lineRule="auto"/>
@@ -206,28 +206,7 @@
           <w:rFonts w:ascii="Times New Roman" w:cs="Times New Roman" w:eastAsia="Times New Roman" w:hAnsi="Times New Roman"/>
           <w:rtl w:val="0"/>
         </w:rPr>
-        <w:t xml:space="preserve">Version: </w:t>
-      </w:r>
-      <w:r>
-        <w:rPr>
-          <w:rFonts w:ascii="Times New Roman" w:cs="Times New Roman" w:eastAsia="Times New Roman" w:hAnsi="Times New Roman"/>
-          <w:rtl w:val="0"/>
-        </w:rPr>
-        <w:t xml:space="preserve">commit</w:t>
-      </w:r>
-      <w:r>
-        <w:rPr>
-          <w:rFonts w:ascii="Times New Roman" w:cs="Times New Roman" w:eastAsia="Times New Roman" w:hAnsi="Times New Roman"/>
-          <w:rtl w:val="0"/>
-        </w:rPr>
-        <w:t xml:space="preserve"> </w:t>
-      </w:r>
-      <w:r>
-        <w:rPr>
-          <w:rFonts w:ascii="Times New Roman" w:cs="Times New Roman" w:eastAsia="Times New Roman" w:hAnsi="Times New Roman"/>
-          <w:rtl w:val="0"/>
-        </w:rPr>
-        <w:t xml:space="preserve">67e3cbf</w:t>
+        <w:t xml:space="preserve">Version: commit 67e3cbf</w:t>
       </w:r>
       <w:r>
         <w:rPr>
@@ -242,11 +221,11 @@
         <w:pageBreakBefore w:val="0"/>
         <w:widowControl w:val="1"/>
         <w:pBdr>
-          <w:top w:color="auto" w:space="0" w:sz="0" w:val="none"/>
+          <w:top w:color="000000" w:space="0" w:sz="0" w:val="none"/>
           <w:left w:space="0" w:sz="0" w:val="nil"/>
-          <w:bottom w:color="auto" w:space="0" w:sz="0" w:val="none"/>
-          <w:right w:color="auto" w:space="0" w:sz="0" w:val="none"/>
-          <w:between w:color="auto" w:space="0" w:sz="0" w:val="none"/>
+          <w:bottom w:color="000000" w:space="0" w:sz="0" w:val="none"/>
+          <w:right w:color="000000" w:space="0" w:sz="0" w:val="none"/>
+          <w:between w:color="000000" w:space="0" w:sz="0" w:val="none"/>
         </w:pBdr>
         <w:shd w:fill="auto" w:val="clear"/>
         <w:spacing w:after="0" w:before="0" w:line="276" w:lineRule="auto"/>
@@ -267,26 +246,22 @@
       <w:pPr>
         <w:numPr>
           <w:ilvl w:val="0"/>
-          <w:numId w:val="17"/>
+          <w:numId w:val="20"/>
         </w:numPr>
         <w:pBdr>
-          <w:top w:color="auto" w:space="0" w:sz="0" w:val="none"/>
-          <w:bottom w:color="auto" w:space="0" w:sz="0" w:val="none"/>
-          <w:right w:color="auto" w:space="0" w:sz="0" w:val="none"/>
-          <w:between w:color="auto" w:space="0" w:sz="0" w:val="none"/>
+          <w:top w:color="000000" w:space="0" w:sz="0" w:val="none"/>
+          <w:bottom w:color="000000" w:space="0" w:sz="0" w:val="none"/>
+          <w:right w:color="000000" w:space="0" w:sz="0" w:val="none"/>
+          <w:between w:color="000000" w:space="0" w:sz="0" w:val="none"/>
         </w:pBdr>
         <w:ind w:left="1080" w:hanging="360"/>
+        <w:rPr/>
+      </w:pPr>
+      <w:r>
         <w:rPr>
           <w:rFonts w:ascii="Times New Roman" w:cs="Times New Roman" w:eastAsia="Times New Roman" w:hAnsi="Times New Roman"/>
           <w:sz w:val="32"/>
           <w:szCs w:val="32"/>
-        </w:rPr>
-      </w:pPr>
-      <w:r>
-        <w:rPr>
-          <w:rFonts w:ascii="Times New Roman" w:cs="Times New Roman" w:eastAsia="Times New Roman" w:hAnsi="Times New Roman"/>
-          <w:sz w:val="32"/>
-          <w:szCs w:val="32"/>
           <w:rtl w:val="0"/>
         </w:rPr>
         <w:t xml:space="preserve">What the purpose of the software project is </w:t>
@@ -296,20 +271,16 @@
       <w:pPr>
         <w:numPr>
           <w:ilvl w:val="0"/>
-          <w:numId w:val="7"/>
+          <w:numId w:val="5"/>
         </w:numPr>
         <w:pBdr>
-          <w:top w:color="auto" w:space="0" w:sz="0" w:val="none"/>
-          <w:bottom w:color="auto" w:space="0" w:sz="0" w:val="none"/>
-          <w:right w:color="auto" w:space="0" w:sz="0" w:val="none"/>
-          <w:between w:color="auto" w:space="0" w:sz="0" w:val="none"/>
+          <w:top w:color="000000" w:space="0" w:sz="0" w:val="none"/>
+          <w:bottom w:color="000000" w:space="0" w:sz="0" w:val="none"/>
+          <w:right w:color="000000" w:space="0" w:sz="0" w:val="none"/>
+          <w:between w:color="000000" w:space="0" w:sz="0" w:val="none"/>
         </w:pBdr>
         <w:ind w:left="1800" w:hanging="360"/>
-        <w:rPr>
-          <w:rFonts w:ascii="Times New Roman" w:cs="Times New Roman" w:eastAsia="Times New Roman" w:hAnsi="Times New Roman"/>
-          <w:sz w:val="22"/>
-          <w:szCs w:val="22"/>
-        </w:rPr>
+        <w:rPr/>
       </w:pPr>
       <w:r>
         <w:rPr>
@@ -318,14 +289,19 @@
         </w:rPr>
         <w:t xml:space="preserve">This may be a summary based on the planning documentation. </w:t>
       </w:r>
-    </w:p>
-    <w:p>
-      <w:pPr>
-        <w:pBdr>
-          <w:top w:color="auto" w:space="0" w:sz="0" w:val="none"/>
-          <w:bottom w:color="auto" w:space="0" w:sz="0" w:val="none"/>
-          <w:right w:color="auto" w:space="0" w:sz="0" w:val="none"/>
-          <w:between w:color="auto" w:space="0" w:sz="0" w:val="none"/>
+      <w:r>
+        <w:rPr>
+          <w:rtl w:val="0"/>
+        </w:rPr>
+      </w:r>
+    </w:p>
+    <w:p>
+      <w:pPr>
+        <w:pBdr>
+          <w:top w:color="000000" w:space="0" w:sz="0" w:val="none"/>
+          <w:bottom w:color="000000" w:space="0" w:sz="0" w:val="none"/>
+          <w:right w:color="000000" w:space="0" w:sz="0" w:val="none"/>
+          <w:between w:color="000000" w:space="0" w:sz="0" w:val="none"/>
         </w:pBdr>
         <w:ind w:left="1440" w:firstLine="720"/>
         <w:rPr>
@@ -337,30 +313,17 @@
           <w:rFonts w:ascii="Times New Roman" w:cs="Times New Roman" w:eastAsia="Times New Roman" w:hAnsi="Times New Roman"/>
           <w:rtl w:val="0"/>
         </w:rPr>
-        <w:t xml:space="preserve">A</w:t>
-      </w:r>
-      <w:r>
-        <w:rPr>
-          <w:rFonts w:ascii="Times New Roman" w:cs="Times New Roman" w:eastAsia="Times New Roman" w:hAnsi="Times New Roman"/>
-          <w:rtl w:val="0"/>
-        </w:rPr>
-        <w:t xml:space="preserve"> fully working Massively Multiplayer Online Role-Playing Game (MMORPG) in Unity (Metin 2 style) . The game will have a few maps based on different themes where players can meet and level up by defeating different monsters and bosses. Every player will have their predefined abilities and can scale up their power by going on different adventures across the world.</w:t>
-      </w:r>
-      <w:r>
-        <w:rPr>
-          <w:rFonts w:ascii="Times New Roman" w:cs="Times New Roman" w:eastAsia="Times New Roman" w:hAnsi="Times New Roman"/>
-          <w:rtl w:val="0"/>
-        </w:rPr>
+        <w:t xml:space="preserve">A fully working Massively Multiplayer Online Role-Playing Game (MMORPG) in Unity (Metin 2 style) . The game will have a few maps based on different themes where players can meet and level up by defeating different monsters and bosses. Every player will have their predefined abilities and can scale up their power by going on different adventures across the world.</w:t>
         <w:tab/>
       </w:r>
     </w:p>
     <w:p>
       <w:pPr>
         <w:pBdr>
-          <w:top w:color="auto" w:space="0" w:sz="0" w:val="none"/>
-          <w:bottom w:color="auto" w:space="0" w:sz="0" w:val="none"/>
-          <w:right w:color="auto" w:space="0" w:sz="0" w:val="none"/>
-          <w:between w:color="auto" w:space="0" w:sz="0" w:val="none"/>
+          <w:top w:color="000000" w:space="0" w:sz="0" w:val="none"/>
+          <w:bottom w:color="000000" w:space="0" w:sz="0" w:val="none"/>
+          <w:right w:color="000000" w:space="0" w:sz="0" w:val="none"/>
+          <w:between w:color="000000" w:space="0" w:sz="0" w:val="none"/>
         </w:pBdr>
         <w:ind w:left="1440" w:firstLine="720"/>
         <w:rPr>
@@ -380,17 +343,13 @@
           <w:numId w:val="8"/>
         </w:numPr>
         <w:pBdr>
-          <w:top w:color="auto" w:space="0" w:sz="0" w:val="none"/>
-          <w:bottom w:color="auto" w:space="0" w:sz="0" w:val="none"/>
-          <w:right w:color="auto" w:space="0" w:sz="0" w:val="none"/>
-          <w:between w:color="auto" w:space="0" w:sz="0" w:val="none"/>
+          <w:top w:color="000000" w:space="0" w:sz="0" w:val="none"/>
+          <w:bottom w:color="000000" w:space="0" w:sz="0" w:val="none"/>
+          <w:right w:color="000000" w:space="0" w:sz="0" w:val="none"/>
+          <w:between w:color="000000" w:space="0" w:sz="0" w:val="none"/>
         </w:pBdr>
         <w:ind w:left="1800" w:hanging="360"/>
-        <w:rPr>
-          <w:rFonts w:ascii="Times New Roman" w:cs="Times New Roman" w:eastAsia="Times New Roman" w:hAnsi="Times New Roman"/>
-          <w:sz w:val="22"/>
-          <w:szCs w:val="22"/>
-        </w:rPr>
+        <w:rPr/>
       </w:pPr>
       <w:r>
         <w:rPr>
@@ -411,14 +370,19 @@
         <w:br w:type="textWrapping"/>
         <w:t xml:space="preserve">You can use the items dropped by the bosses to teleport to other maps</w:t>
       </w:r>
-    </w:p>
-    <w:p>
-      <w:pPr>
-        <w:pBdr>
-          <w:top w:color="auto" w:space="0" w:sz="0" w:val="none"/>
-          <w:bottom w:color="auto" w:space="0" w:sz="0" w:val="none"/>
-          <w:right w:color="auto" w:space="0" w:sz="0" w:val="none"/>
-          <w:between w:color="auto" w:space="0" w:sz="0" w:val="none"/>
+      <w:r>
+        <w:rPr>
+          <w:rtl w:val="0"/>
+        </w:rPr>
+      </w:r>
+    </w:p>
+    <w:p>
+      <w:pPr>
+        <w:pBdr>
+          <w:top w:color="000000" w:space="0" w:sz="0" w:val="none"/>
+          <w:bottom w:color="000000" w:space="0" w:sz="0" w:val="none"/>
+          <w:right w:color="000000" w:space="0" w:sz="0" w:val="none"/>
+          <w:between w:color="000000" w:space="0" w:sz="0" w:val="none"/>
         </w:pBdr>
         <w:ind w:left="720" w:firstLine="0"/>
         <w:rPr>
@@ -432,6 +396,133 @@
         </w:rPr>
         <w:tab/>
         <w:tab/>
+      </w:r>
+    </w:p>
+    <w:p>
+      <w:pPr>
+        <w:numPr>
+          <w:ilvl w:val="0"/>
+          <w:numId w:val="21"/>
+        </w:numPr>
+        <w:pBdr>
+          <w:top w:color="000000" w:space="0" w:sz="0" w:val="none"/>
+          <w:bottom w:color="000000" w:space="0" w:sz="0" w:val="none"/>
+          <w:right w:color="000000" w:space="0" w:sz="0" w:val="none"/>
+          <w:between w:color="000000" w:space="0" w:sz="0" w:val="none"/>
+        </w:pBdr>
+        <w:ind w:left="1080" w:hanging="360"/>
+        <w:rPr/>
+      </w:pPr>
+      <w:r>
+        <w:rPr>
+          <w:rFonts w:ascii="Times New Roman" w:cs="Times New Roman" w:eastAsia="Times New Roman" w:hAnsi="Times New Roman"/>
+          <w:sz w:val="32"/>
+          <w:szCs w:val="32"/>
+          <w:rtl w:val="0"/>
+        </w:rPr>
+        <w:t xml:space="preserve">Guides on how to: </w:t>
+      </w:r>
+    </w:p>
+    <w:p>
+      <w:pPr>
+        <w:numPr>
+          <w:ilvl w:val="0"/>
+          <w:numId w:val="6"/>
+        </w:numPr>
+        <w:pBdr>
+          <w:top w:color="000000" w:space="0" w:sz="0" w:val="none"/>
+          <w:bottom w:color="000000" w:space="0" w:sz="0" w:val="none"/>
+          <w:right w:color="000000" w:space="0" w:sz="0" w:val="none"/>
+          <w:between w:color="000000" w:space="0" w:sz="0" w:val="none"/>
+        </w:pBdr>
+        <w:ind w:left="1800" w:hanging="360"/>
+        <w:rPr/>
+      </w:pPr>
+      <w:r>
+        <w:rPr>
+          <w:rFonts w:ascii="Times New Roman" w:cs="Times New Roman" w:eastAsia="Times New Roman" w:hAnsi="Times New Roman"/>
+          <w:rtl w:val="0"/>
+        </w:rPr>
+        <w:t xml:space="preserve">Run the project locally.</w:t>
+      </w:r>
+      <w:r>
+        <w:rPr>
+          <w:rtl w:val="0"/>
+        </w:rPr>
+      </w:r>
+    </w:p>
+    <w:p>
+      <w:pPr>
+        <w:pBdr>
+          <w:top w:color="000000" w:space="0" w:sz="0" w:val="none"/>
+          <w:bottom w:color="000000" w:space="0" w:sz="0" w:val="none"/>
+          <w:right w:color="000000" w:space="0" w:sz="0" w:val="none"/>
+          <w:between w:color="000000" w:space="0" w:sz="0" w:val="none"/>
+        </w:pBdr>
+        <w:ind w:left="720" w:firstLine="0"/>
+        <w:rPr>
+          <w:rFonts w:ascii="Times New Roman" w:cs="Times New Roman" w:eastAsia="Times New Roman" w:hAnsi="Times New Roman"/>
+        </w:rPr>
+      </w:pPr>
+      <w:r>
+        <w:rPr>
+          <w:rFonts w:ascii="Times New Roman" w:cs="Times New Roman" w:eastAsia="Times New Roman" w:hAnsi="Times New Roman"/>
+          <w:rtl w:val="0"/>
+        </w:rPr>
+        <w:tab/>
+        <w:tab/>
+        <w:t xml:space="preserve">To run the project locally you should run the .exe file (the builded version of the game), or open it in Unity app and run from a scene.</w:t>
+      </w:r>
+    </w:p>
+    <w:p>
+      <w:pPr>
+        <w:numPr>
+          <w:ilvl w:val="0"/>
+          <w:numId w:val="15"/>
+        </w:numPr>
+        <w:pBdr>
+          <w:top w:color="000000" w:space="0" w:sz="0" w:val="none"/>
+          <w:bottom w:color="000000" w:space="0" w:sz="0" w:val="none"/>
+          <w:right w:color="000000" w:space="0" w:sz="0" w:val="none"/>
+          <w:between w:color="000000" w:space="0" w:sz="0" w:val="none"/>
+        </w:pBdr>
+        <w:ind w:left="1800" w:hanging="360"/>
+        <w:rPr/>
+      </w:pPr>
+      <w:r>
+        <w:rPr>
+          <w:rFonts w:ascii="Times New Roman" w:cs="Times New Roman" w:eastAsia="Times New Roman" w:hAnsi="Times New Roman"/>
+          <w:rtl w:val="0"/>
+        </w:rPr>
+        <w:t xml:space="preserve">Build the project. </w:t>
+      </w:r>
+      <w:r>
+        <w:rPr>
+          <w:rtl w:val="0"/>
+        </w:rPr>
+      </w:r>
+    </w:p>
+    <w:p>
+      <w:pPr>
+        <w:pBdr>
+          <w:top w:color="000000" w:space="0" w:sz="0" w:val="none"/>
+          <w:bottom w:color="000000" w:space="0" w:sz="0" w:val="none"/>
+          <w:right w:color="000000" w:space="0" w:sz="0" w:val="none"/>
+          <w:between w:color="000000" w:space="0" w:sz="0" w:val="none"/>
+        </w:pBdr>
+        <w:ind w:left="720" w:firstLine="0"/>
+        <w:rPr>
+          <w:rFonts w:ascii="Times New Roman" w:cs="Times New Roman" w:eastAsia="Times New Roman" w:hAnsi="Times New Roman"/>
+        </w:rPr>
+      </w:pPr>
+      <w:r>
+        <w:rPr>
+          <w:rFonts w:ascii="Times New Roman" w:cs="Times New Roman" w:eastAsia="Times New Roman" w:hAnsi="Times New Roman"/>
+          <w:rtl w:val="0"/>
+        </w:rPr>
+        <w:tab/>
+        <w:tab/>
+        <w:t xml:space="preserve">The project is already builded. Otherwise, you should download and install Unity and UnityHub, open the project and then click on run. To build it you should press the build button.</w:t>
       </w:r>
     </w:p>
     <w:p>
@@ -441,146 +532,13 @@
           <w:numId w:val="18"/>
         </w:numPr>
         <w:pBdr>
-          <w:top w:color="auto" w:space="0" w:sz="0" w:val="none"/>
-          <w:bottom w:color="auto" w:space="0" w:sz="0" w:val="none"/>
-          <w:right w:color="auto" w:space="0" w:sz="0" w:val="none"/>
-          <w:between w:color="auto" w:space="0" w:sz="0" w:val="none"/>
-        </w:pBdr>
-        <w:ind w:left="1080" w:hanging="360"/>
-        <w:rPr>
-          <w:rFonts w:ascii="Times New Roman" w:cs="Times New Roman" w:eastAsia="Times New Roman" w:hAnsi="Times New Roman"/>
-          <w:sz w:val="32"/>
-          <w:szCs w:val="32"/>
-        </w:rPr>
-      </w:pPr>
-      <w:r>
-        <w:rPr>
-          <w:rFonts w:ascii="Times New Roman" w:cs="Times New Roman" w:eastAsia="Times New Roman" w:hAnsi="Times New Roman"/>
-          <w:sz w:val="32"/>
-          <w:szCs w:val="32"/>
-          <w:rtl w:val="0"/>
-        </w:rPr>
-        <w:t xml:space="preserve">Guides on how to: </w:t>
-      </w:r>
-    </w:p>
-    <w:p>
-      <w:pPr>
-        <w:numPr>
-          <w:ilvl w:val="0"/>
-          <w:numId w:val="21"/>
-        </w:numPr>
-        <w:pBdr>
-          <w:top w:color="auto" w:space="0" w:sz="0" w:val="none"/>
-          <w:bottom w:color="auto" w:space="0" w:sz="0" w:val="none"/>
-          <w:right w:color="auto" w:space="0" w:sz="0" w:val="none"/>
-          <w:between w:color="auto" w:space="0" w:sz="0" w:val="none"/>
+          <w:top w:color="000000" w:space="0" w:sz="0" w:val="none"/>
+          <w:bottom w:color="000000" w:space="0" w:sz="0" w:val="none"/>
+          <w:right w:color="000000" w:space="0" w:sz="0" w:val="none"/>
+          <w:between w:color="000000" w:space="0" w:sz="0" w:val="none"/>
         </w:pBdr>
         <w:ind w:left="1800" w:hanging="360"/>
-        <w:rPr>
-          <w:rFonts w:ascii="Times New Roman" w:cs="Times New Roman" w:eastAsia="Times New Roman" w:hAnsi="Times New Roman"/>
-          <w:sz w:val="22"/>
-          <w:szCs w:val="22"/>
-        </w:rPr>
-      </w:pPr>
-      <w:r>
-        <w:rPr>
-          <w:rFonts w:ascii="Times New Roman" w:cs="Times New Roman" w:eastAsia="Times New Roman" w:hAnsi="Times New Roman"/>
-          <w:rtl w:val="0"/>
-        </w:rPr>
-        <w:t xml:space="preserve">Run the project locally.</w:t>
-      </w:r>
-    </w:p>
-    <w:p>
-      <w:pPr>
-        <w:pBdr>
-          <w:top w:color="auto" w:space="0" w:sz="0" w:val="none"/>
-          <w:bottom w:color="auto" w:space="0" w:sz="0" w:val="none"/>
-          <w:right w:color="auto" w:space="0" w:sz="0" w:val="none"/>
-          <w:between w:color="auto" w:space="0" w:sz="0" w:val="none"/>
-        </w:pBdr>
-        <w:ind w:left="720" w:firstLine="0"/>
-        <w:rPr>
-          <w:rFonts w:ascii="Times New Roman" w:cs="Times New Roman" w:eastAsia="Times New Roman" w:hAnsi="Times New Roman"/>
-        </w:rPr>
-      </w:pPr>
-      <w:r>
-        <w:rPr>
-          <w:rFonts w:ascii="Times New Roman" w:cs="Times New Roman" w:eastAsia="Times New Roman" w:hAnsi="Times New Roman"/>
-          <w:rtl w:val="0"/>
-        </w:rPr>
-        <w:tab/>
-        <w:tab/>
-        <w:t xml:space="preserve">To run the project locally you should run the .exe file (the builded version of the game), or open it in Unity app and run from a scene.</w:t>
-      </w:r>
-    </w:p>
-    <w:p>
-      <w:pPr>
-        <w:numPr>
-          <w:ilvl w:val="0"/>
-          <w:numId w:val="1"/>
-        </w:numPr>
-        <w:pBdr>
-          <w:top w:color="auto" w:space="0" w:sz="0" w:val="none"/>
-          <w:bottom w:color="auto" w:space="0" w:sz="0" w:val="none"/>
-          <w:right w:color="auto" w:space="0" w:sz="0" w:val="none"/>
-          <w:between w:color="auto" w:space="0" w:sz="0" w:val="none"/>
-        </w:pBdr>
-        <w:ind w:left="1800" w:hanging="360"/>
-        <w:rPr>
-          <w:rFonts w:ascii="Times New Roman" w:cs="Times New Roman" w:eastAsia="Times New Roman" w:hAnsi="Times New Roman"/>
-          <w:sz w:val="22"/>
-          <w:szCs w:val="22"/>
-        </w:rPr>
-      </w:pPr>
-      <w:r>
-        <w:rPr>
-          <w:rFonts w:ascii="Times New Roman" w:cs="Times New Roman" w:eastAsia="Times New Roman" w:hAnsi="Times New Roman"/>
-          <w:rtl w:val="0"/>
-        </w:rPr>
-        <w:t xml:space="preserve">Build the project. </w:t>
-      </w:r>
-    </w:p>
-    <w:p>
-      <w:pPr>
-        <w:pBdr>
-          <w:top w:color="auto" w:space="0" w:sz="0" w:val="none"/>
-          <w:bottom w:color="auto" w:space="0" w:sz="0" w:val="none"/>
-          <w:right w:color="auto" w:space="0" w:sz="0" w:val="none"/>
-          <w:between w:color="auto" w:space="0" w:sz="0" w:val="none"/>
-        </w:pBdr>
-        <w:ind w:left="720" w:firstLine="0"/>
-        <w:rPr>
-          <w:rFonts w:ascii="Times New Roman" w:cs="Times New Roman" w:eastAsia="Times New Roman" w:hAnsi="Times New Roman"/>
-        </w:rPr>
-      </w:pPr>
-      <w:r>
-        <w:rPr>
-          <w:rFonts w:ascii="Times New Roman" w:cs="Times New Roman" w:eastAsia="Times New Roman" w:hAnsi="Times New Roman"/>
-          <w:rtl w:val="0"/>
-        </w:rPr>
-        <w:tab/>
-        <w:tab/>
-        <w:t xml:space="preserve">The project is already builded. Otherwise, you should download and install Unity and UnityHub, open the project and then click on run. To build it you should press the build button.</w:t>
-      </w:r>
-    </w:p>
-    <w:p>
-      <w:pPr>
-        <w:numPr>
-          <w:ilvl w:val="0"/>
-          <w:numId w:val="15"/>
-        </w:numPr>
-        <w:pBdr>
-          <w:top w:color="auto" w:space="0" w:sz="0" w:val="none"/>
-          <w:bottom w:color="auto" w:space="0" w:sz="0" w:val="none"/>
-          <w:right w:color="auto" w:space="0" w:sz="0" w:val="none"/>
-          <w:between w:color="auto" w:space="0" w:sz="0" w:val="none"/>
-        </w:pBdr>
-        <w:ind w:left="1800" w:hanging="360"/>
-        <w:rPr>
-          <w:rFonts w:ascii="Times New Roman" w:cs="Times New Roman" w:eastAsia="Times New Roman" w:hAnsi="Times New Roman"/>
-          <w:sz w:val="22"/>
-          <w:szCs w:val="22"/>
-        </w:rPr>
+        <w:rPr/>
       </w:pPr>
       <w:r>
         <w:rPr>
@@ -589,14 +547,19 @@
         </w:rPr>
         <w:t xml:space="preserve">Deploy the project (either locally, or how is it hosted, where it is the case) </w:t>
       </w:r>
-    </w:p>
-    <w:p>
-      <w:pPr>
-        <w:pBdr>
-          <w:top w:color="auto" w:space="0" w:sz="0" w:val="none"/>
-          <w:bottom w:color="auto" w:space="0" w:sz="0" w:val="none"/>
-          <w:right w:color="auto" w:space="0" w:sz="0" w:val="none"/>
-          <w:between w:color="auto" w:space="0" w:sz="0" w:val="none"/>
+      <w:r>
+        <w:rPr>
+          <w:rtl w:val="0"/>
+        </w:rPr>
+      </w:r>
+    </w:p>
+    <w:p>
+      <w:pPr>
+        <w:pBdr>
+          <w:top w:color="000000" w:space="0" w:sz="0" w:val="none"/>
+          <w:bottom w:color="000000" w:space="0" w:sz="0" w:val="none"/>
+          <w:right w:color="000000" w:space="0" w:sz="0" w:val="none"/>
+          <w:between w:color="000000" w:space="0" w:sz="0" w:val="none"/>
         </w:pBdr>
         <w:ind w:left="720" w:firstLine="0"/>
         <w:rPr>
@@ -616,10 +579,10 @@
     <w:p>
       <w:pPr>
         <w:pBdr>
-          <w:top w:color="auto" w:space="0" w:sz="0" w:val="none"/>
-          <w:bottom w:color="auto" w:space="0" w:sz="0" w:val="none"/>
-          <w:right w:color="auto" w:space="0" w:sz="0" w:val="none"/>
-          <w:between w:color="auto" w:space="0" w:sz="0" w:val="none"/>
+          <w:top w:color="000000" w:space="0" w:sz="0" w:val="none"/>
+          <w:bottom w:color="000000" w:space="0" w:sz="0" w:val="none"/>
+          <w:right w:color="000000" w:space="0" w:sz="0" w:val="none"/>
+          <w:between w:color="000000" w:space="0" w:sz="0" w:val="none"/>
         </w:pBdr>
         <w:ind w:left="720" w:firstLine="0"/>
         <w:rPr>
@@ -639,20 +602,16 @@
       <w:pPr>
         <w:numPr>
           <w:ilvl w:val="0"/>
-          <w:numId w:val="23"/>
+          <w:numId w:val="11"/>
         </w:numPr>
         <w:pBdr>
-          <w:top w:color="auto" w:space="0" w:sz="0" w:val="none"/>
-          <w:bottom w:color="auto" w:space="0" w:sz="0" w:val="none"/>
-          <w:right w:color="auto" w:space="0" w:sz="0" w:val="none"/>
-          <w:between w:color="auto" w:space="0" w:sz="0" w:val="none"/>
+          <w:top w:color="000000" w:space="0" w:sz="0" w:val="none"/>
+          <w:bottom w:color="000000" w:space="0" w:sz="0" w:val="none"/>
+          <w:right w:color="000000" w:space="0" w:sz="0" w:val="none"/>
+          <w:between w:color="000000" w:space="0" w:sz="0" w:val="none"/>
         </w:pBdr>
         <w:ind w:left="2700" w:hanging="360"/>
-        <w:rPr>
-          <w:rFonts w:ascii="Times New Roman" w:cs="Times New Roman" w:eastAsia="Times New Roman" w:hAnsi="Times New Roman"/>
-          <w:sz w:val="22"/>
-          <w:szCs w:val="22"/>
-        </w:rPr>
+        <w:rPr/>
       </w:pPr>
       <w:r>
         <w:rPr>
@@ -661,14 +620,19 @@
         </w:rPr>
         <w:t xml:space="preserve">Patterns used in your application </w:t>
       </w:r>
-    </w:p>
-    <w:p>
-      <w:pPr>
-        <w:pBdr>
-          <w:top w:color="auto" w:space="0" w:sz="0" w:val="none"/>
-          <w:bottom w:color="auto" w:space="0" w:sz="0" w:val="none"/>
-          <w:right w:color="auto" w:space="0" w:sz="0" w:val="none"/>
-          <w:between w:color="auto" w:space="0" w:sz="0" w:val="none"/>
+      <w:r>
+        <w:rPr>
+          <w:rtl w:val="0"/>
+        </w:rPr>
+      </w:r>
+    </w:p>
+    <w:p>
+      <w:pPr>
+        <w:pBdr>
+          <w:top w:color="000000" w:space="0" w:sz="0" w:val="none"/>
+          <w:bottom w:color="000000" w:space="0" w:sz="0" w:val="none"/>
+          <w:right w:color="000000" w:space="0" w:sz="0" w:val="none"/>
+          <w:between w:color="000000" w:space="0" w:sz="0" w:val="none"/>
         </w:pBdr>
         <w:ind w:left="720" w:firstLine="0"/>
         <w:rPr>
@@ -689,10 +653,10 @@
     <w:p>
       <w:pPr>
         <w:pBdr>
-          <w:top w:color="auto" w:space="0" w:sz="0" w:val="none"/>
-          <w:bottom w:color="auto" w:space="0" w:sz="0" w:val="none"/>
-          <w:right w:color="auto" w:space="0" w:sz="0" w:val="none"/>
-          <w:between w:color="auto" w:space="0" w:sz="0" w:val="none"/>
+          <w:top w:color="000000" w:space="0" w:sz="0" w:val="none"/>
+          <w:bottom w:color="000000" w:space="0" w:sz="0" w:val="none"/>
+          <w:right w:color="000000" w:space="0" w:sz="0" w:val="none"/>
+          <w:between w:color="000000" w:space="0" w:sz="0" w:val="none"/>
         </w:pBdr>
         <w:ind w:left="720" w:firstLine="0"/>
         <w:rPr>
@@ -709,26 +673,22 @@
       <w:pPr>
         <w:numPr>
           <w:ilvl w:val="0"/>
-          <w:numId w:val="19"/>
+          <w:numId w:val="22"/>
         </w:numPr>
         <w:pBdr>
-          <w:top w:color="auto" w:space="0" w:sz="0" w:val="none"/>
-          <w:bottom w:color="auto" w:space="0" w:sz="0" w:val="none"/>
-          <w:right w:color="auto" w:space="0" w:sz="0" w:val="none"/>
-          <w:between w:color="auto" w:space="0" w:sz="0" w:val="none"/>
+          <w:top w:color="000000" w:space="0" w:sz="0" w:val="none"/>
+          <w:bottom w:color="000000" w:space="0" w:sz="0" w:val="none"/>
+          <w:right w:color="000000" w:space="0" w:sz="0" w:val="none"/>
+          <w:between w:color="000000" w:space="0" w:sz="0" w:val="none"/>
         </w:pBdr>
         <w:ind w:left="1080" w:hanging="360"/>
+        <w:rPr/>
+      </w:pPr>
+      <w:r>
         <w:rPr>
           <w:rFonts w:ascii="Times New Roman" w:cs="Times New Roman" w:eastAsia="Times New Roman" w:hAnsi="Times New Roman"/>
           <w:sz w:val="32"/>
           <w:szCs w:val="32"/>
-        </w:rPr>
-      </w:pPr>
-      <w:r>
-        <w:rPr>
-          <w:rFonts w:ascii="Times New Roman" w:cs="Times New Roman" w:eastAsia="Times New Roman" w:hAnsi="Times New Roman"/>
-          <w:sz w:val="32"/>
-          <w:szCs w:val="32"/>
           <w:rtl w:val="0"/>
         </w:rPr>
         <w:t xml:space="preserve">Application entry points </w:t>
@@ -738,20 +698,16 @@
       <w:pPr>
         <w:numPr>
           <w:ilvl w:val="0"/>
-          <w:numId w:val="11"/>
+          <w:numId w:val="9"/>
         </w:numPr>
         <w:pBdr>
-          <w:top w:color="auto" w:space="0" w:sz="0" w:val="none"/>
-          <w:bottom w:color="auto" w:space="0" w:sz="0" w:val="none"/>
-          <w:right w:color="auto" w:space="0" w:sz="0" w:val="none"/>
-          <w:between w:color="auto" w:space="0" w:sz="0" w:val="none"/>
+          <w:top w:color="000000" w:space="0" w:sz="0" w:val="none"/>
+          <w:bottom w:color="000000" w:space="0" w:sz="0" w:val="none"/>
+          <w:right w:color="000000" w:space="0" w:sz="0" w:val="none"/>
+          <w:between w:color="000000" w:space="0" w:sz="0" w:val="none"/>
         </w:pBdr>
         <w:ind w:left="1800" w:hanging="360"/>
-        <w:rPr>
-          <w:rFonts w:ascii="Times New Roman" w:cs="Times New Roman" w:eastAsia="Times New Roman" w:hAnsi="Times New Roman"/>
-          <w:sz w:val="22"/>
-          <w:szCs w:val="22"/>
-        </w:rPr>
+        <w:rPr/>
       </w:pPr>
       <w:r>
         <w:rPr>
@@ -760,14 +716,19 @@
         </w:rPr>
         <w:t xml:space="preserve">Data sources </w:t>
       </w:r>
-    </w:p>
-    <w:p>
-      <w:pPr>
-        <w:pBdr>
-          <w:top w:color="auto" w:space="0" w:sz="0" w:val="none"/>
-          <w:bottom w:color="auto" w:space="0" w:sz="0" w:val="none"/>
-          <w:right w:color="auto" w:space="0" w:sz="0" w:val="none"/>
-          <w:between w:color="auto" w:space="0" w:sz="0" w:val="none"/>
+      <w:r>
+        <w:rPr>
+          <w:rtl w:val="0"/>
+        </w:rPr>
+      </w:r>
+    </w:p>
+    <w:p>
+      <w:pPr>
+        <w:pBdr>
+          <w:top w:color="000000" w:space="0" w:sz="0" w:val="none"/>
+          <w:bottom w:color="000000" w:space="0" w:sz="0" w:val="none"/>
+          <w:right w:color="000000" w:space="0" w:sz="0" w:val="none"/>
+          <w:between w:color="000000" w:space="0" w:sz="0" w:val="none"/>
         </w:pBdr>
         <w:ind w:left="720" w:firstLine="0"/>
         <w:rPr>
@@ -787,10 +748,10 @@
     <w:p>
       <w:pPr>
         <w:pBdr>
-          <w:top w:color="auto" w:space="0" w:sz="0" w:val="none"/>
-          <w:bottom w:color="auto" w:space="0" w:sz="0" w:val="none"/>
-          <w:right w:color="auto" w:space="0" w:sz="0" w:val="none"/>
-          <w:between w:color="auto" w:space="0" w:sz="0" w:val="none"/>
+          <w:top w:color="000000" w:space="0" w:sz="0" w:val="none"/>
+          <w:bottom w:color="000000" w:space="0" w:sz="0" w:val="none"/>
+          <w:right w:color="000000" w:space="0" w:sz="0" w:val="none"/>
+          <w:between w:color="000000" w:space="0" w:sz="0" w:val="none"/>
         </w:pBdr>
         <w:ind w:left="720" w:firstLine="0"/>
         <w:rPr>
@@ -813,7 +774,7 @@
           <wp:inline distB="114300" distT="114300" distL="114300" distR="114300">
             <wp:extent cx="5731200" cy="3327400"/>
             <wp:effectExtent b="0" l="0" r="0" t="0"/>
-            <wp:docPr id="2" name="image2.png"/>
+            <wp:docPr id="1" name="image2.png"/>
             <a:graphic>
               <a:graphicData uri="http://schemas.openxmlformats.org/drawingml/2006/picture">
                 <pic:pic>
@@ -852,20 +813,16 @@
       <w:pPr>
         <w:numPr>
           <w:ilvl w:val="0"/>
-          <w:numId w:val="22"/>
+          <w:numId w:val="10"/>
         </w:numPr>
         <w:pBdr>
-          <w:top w:color="auto" w:space="0" w:sz="0" w:val="none"/>
-          <w:bottom w:color="auto" w:space="0" w:sz="0" w:val="none"/>
-          <w:right w:color="auto" w:space="0" w:sz="0" w:val="none"/>
-          <w:between w:color="auto" w:space="0" w:sz="0" w:val="none"/>
+          <w:top w:color="000000" w:space="0" w:sz="0" w:val="none"/>
+          <w:bottom w:color="000000" w:space="0" w:sz="0" w:val="none"/>
+          <w:right w:color="000000" w:space="0" w:sz="0" w:val="none"/>
+          <w:between w:color="000000" w:space="0" w:sz="0" w:val="none"/>
         </w:pBdr>
         <w:ind w:left="1800" w:hanging="360"/>
-        <w:rPr>
-          <w:rFonts w:ascii="Times New Roman" w:cs="Times New Roman" w:eastAsia="Times New Roman" w:hAnsi="Times New Roman"/>
-          <w:sz w:val="22"/>
-          <w:szCs w:val="22"/>
-        </w:rPr>
+        <w:rPr/>
       </w:pPr>
       <w:r>
         <w:rPr>
@@ -874,14 +831,19 @@
         </w:rPr>
         <w:t xml:space="preserve">Data inputs </w:t>
       </w:r>
-    </w:p>
-    <w:p>
-      <w:pPr>
-        <w:pBdr>
-          <w:top w:color="auto" w:space="0" w:sz="0" w:val="none"/>
-          <w:bottom w:color="auto" w:space="0" w:sz="0" w:val="none"/>
-          <w:right w:color="auto" w:space="0" w:sz="0" w:val="none"/>
-          <w:between w:color="auto" w:space="0" w:sz="0" w:val="none"/>
+      <w:r>
+        <w:rPr>
+          <w:rtl w:val="0"/>
+        </w:rPr>
+      </w:r>
+    </w:p>
+    <w:p>
+      <w:pPr>
+        <w:pBdr>
+          <w:top w:color="000000" w:space="0" w:sz="0" w:val="none"/>
+          <w:bottom w:color="000000" w:space="0" w:sz="0" w:val="none"/>
+          <w:right w:color="000000" w:space="0" w:sz="0" w:val="none"/>
+          <w:between w:color="000000" w:space="0" w:sz="0" w:val="none"/>
         </w:pBdr>
         <w:ind w:left="720" w:firstLine="0"/>
         <w:rPr>
@@ -902,20 +864,16 @@
       <w:pPr>
         <w:numPr>
           <w:ilvl w:val="0"/>
-          <w:numId w:val="2"/>
+          <w:numId w:val="16"/>
         </w:numPr>
         <w:pBdr>
-          <w:top w:color="auto" w:space="0" w:sz="0" w:val="none"/>
-          <w:bottom w:color="auto" w:space="0" w:sz="0" w:val="none"/>
-          <w:right w:color="auto" w:space="0" w:sz="0" w:val="none"/>
-          <w:between w:color="auto" w:space="0" w:sz="0" w:val="none"/>
+          <w:top w:color="000000" w:space="0" w:sz="0" w:val="none"/>
+          <w:bottom w:color="000000" w:space="0" w:sz="0" w:val="none"/>
+          <w:right w:color="000000" w:space="0" w:sz="0" w:val="none"/>
+          <w:between w:color="000000" w:space="0" w:sz="0" w:val="none"/>
         </w:pBdr>
         <w:ind w:left="1800" w:hanging="360"/>
-        <w:rPr>
-          <w:rFonts w:ascii="Times New Roman" w:cs="Times New Roman" w:eastAsia="Times New Roman" w:hAnsi="Times New Roman"/>
-          <w:sz w:val="22"/>
-          <w:szCs w:val="22"/>
-        </w:rPr>
+        <w:rPr/>
       </w:pPr>
       <w:r>
         <w:rPr>
@@ -924,14 +882,19 @@
         </w:rPr>
         <w:t xml:space="preserve">Configuration files </w:t>
       </w:r>
-    </w:p>
-    <w:p>
-      <w:pPr>
-        <w:pBdr>
-          <w:top w:color="auto" w:space="0" w:sz="0" w:val="none"/>
-          <w:bottom w:color="auto" w:space="0" w:sz="0" w:val="none"/>
-          <w:right w:color="auto" w:space="0" w:sz="0" w:val="none"/>
-          <w:between w:color="auto" w:space="0" w:sz="0" w:val="none"/>
+      <w:r>
+        <w:rPr>
+          <w:rtl w:val="0"/>
+        </w:rPr>
+      </w:r>
+    </w:p>
+    <w:p>
+      <w:pPr>
+        <w:pBdr>
+          <w:top w:color="000000" w:space="0" w:sz="0" w:val="none"/>
+          <w:bottom w:color="000000" w:space="0" w:sz="0" w:val="none"/>
+          <w:right w:color="000000" w:space="0" w:sz="0" w:val="none"/>
+          <w:between w:color="000000" w:space="0" w:sz="0" w:val="none"/>
         </w:pBdr>
         <w:ind w:left="1440" w:firstLine="0"/>
         <w:rPr>
@@ -950,10 +913,10 @@
     <w:p>
       <w:pPr>
         <w:pBdr>
-          <w:top w:color="auto" w:space="0" w:sz="0" w:val="none"/>
-          <w:bottom w:color="auto" w:space="0" w:sz="0" w:val="none"/>
-          <w:right w:color="auto" w:space="0" w:sz="0" w:val="none"/>
-          <w:between w:color="auto" w:space="0" w:sz="0" w:val="none"/>
+          <w:top w:color="000000" w:space="0" w:sz="0" w:val="none"/>
+          <w:bottom w:color="000000" w:space="0" w:sz="0" w:val="none"/>
+          <w:right w:color="000000" w:space="0" w:sz="0" w:val="none"/>
+          <w:between w:color="000000" w:space="0" w:sz="0" w:val="none"/>
         </w:pBdr>
         <w:ind w:left="1440" w:firstLine="0"/>
         <w:rPr>
@@ -973,17 +936,13 @@
           <w:numId w:val="13"/>
         </w:numPr>
         <w:pBdr>
-          <w:top w:color="auto" w:space="0" w:sz="0" w:val="none"/>
-          <w:bottom w:color="auto" w:space="0" w:sz="0" w:val="none"/>
-          <w:right w:color="auto" w:space="0" w:sz="0" w:val="none"/>
-          <w:between w:color="auto" w:space="0" w:sz="0" w:val="none"/>
+          <w:top w:color="000000" w:space="0" w:sz="0" w:val="none"/>
+          <w:bottom w:color="000000" w:space="0" w:sz="0" w:val="none"/>
+          <w:right w:color="000000" w:space="0" w:sz="0" w:val="none"/>
+          <w:between w:color="000000" w:space="0" w:sz="0" w:val="none"/>
         </w:pBdr>
         <w:ind w:left="1080" w:hanging="360"/>
-        <w:rPr>
-          <w:rFonts w:ascii="Times New Roman" w:cs="Times New Roman" w:eastAsia="Times New Roman" w:hAnsi="Times New Roman"/>
-          <w:sz w:val="22"/>
-          <w:szCs w:val="22"/>
-        </w:rPr>
+        <w:rPr/>
       </w:pPr>
       <w:r>
         <w:rPr>
@@ -1001,25 +960,26 @@
         </w:rPr>
         <w:t xml:space="preserve">  </w:t>
       </w:r>
+      <w:r>
+        <w:rPr>
+          <w:rtl w:val="0"/>
+        </w:rPr>
+      </w:r>
     </w:p>
     <w:p>
       <w:pPr>
         <w:numPr>
           <w:ilvl w:val="0"/>
-          <w:numId w:val="16"/>
+          <w:numId w:val="19"/>
         </w:numPr>
         <w:pBdr>
-          <w:top w:color="auto" w:space="0" w:sz="0" w:val="none"/>
-          <w:bottom w:color="auto" w:space="0" w:sz="0" w:val="none"/>
-          <w:right w:color="auto" w:space="0" w:sz="0" w:val="none"/>
-          <w:between w:color="auto" w:space="0" w:sz="0" w:val="none"/>
+          <w:top w:color="000000" w:space="0" w:sz="0" w:val="none"/>
+          <w:bottom w:color="000000" w:space="0" w:sz="0" w:val="none"/>
+          <w:right w:color="000000" w:space="0" w:sz="0" w:val="none"/>
+          <w:between w:color="000000" w:space="0" w:sz="0" w:val="none"/>
         </w:pBdr>
         <w:ind w:left="1800" w:hanging="360"/>
-        <w:rPr>
-          <w:rFonts w:ascii="Times New Roman" w:cs="Times New Roman" w:eastAsia="Times New Roman" w:hAnsi="Times New Roman"/>
-          <w:sz w:val="22"/>
-          <w:szCs w:val="22"/>
-        </w:rPr>
+        <w:rPr/>
       </w:pPr>
       <w:r>
         <w:rPr>
@@ -1028,14 +988,19 @@
         </w:rPr>
         <w:t xml:space="preserve">User/data journeys </w:t>
       </w:r>
-    </w:p>
-    <w:p>
-      <w:pPr>
-        <w:pBdr>
-          <w:top w:color="auto" w:space="0" w:sz="0" w:val="none"/>
-          <w:bottom w:color="auto" w:space="0" w:sz="0" w:val="none"/>
-          <w:right w:color="auto" w:space="0" w:sz="0" w:val="none"/>
-          <w:between w:color="auto" w:space="0" w:sz="0" w:val="none"/>
+      <w:r>
+        <w:rPr>
+          <w:rtl w:val="0"/>
+        </w:rPr>
+      </w:r>
+    </w:p>
+    <w:p>
+      <w:pPr>
+        <w:pBdr>
+          <w:top w:color="000000" w:space="0" w:sz="0" w:val="none"/>
+          <w:bottom w:color="000000" w:space="0" w:sz="0" w:val="none"/>
+          <w:right w:color="000000" w:space="0" w:sz="0" w:val="none"/>
+          <w:between w:color="000000" w:space="0" w:sz="0" w:val="none"/>
         </w:pBdr>
         <w:ind w:left="1440" w:firstLine="0"/>
         <w:rPr>
@@ -1069,10 +1034,10 @@
     <w:p>
       <w:pPr>
         <w:pBdr>
-          <w:top w:color="auto" w:space="0" w:sz="0" w:val="none"/>
-          <w:bottom w:color="auto" w:space="0" w:sz="0" w:val="none"/>
-          <w:right w:color="auto" w:space="0" w:sz="0" w:val="none"/>
-          <w:between w:color="auto" w:space="0" w:sz="0" w:val="none"/>
+          <w:top w:color="000000" w:space="0" w:sz="0" w:val="none"/>
+          <w:bottom w:color="000000" w:space="0" w:sz="0" w:val="none"/>
+          <w:right w:color="000000" w:space="0" w:sz="0" w:val="none"/>
+          <w:between w:color="000000" w:space="0" w:sz="0" w:val="none"/>
         </w:pBdr>
         <w:ind w:left="720" w:firstLine="0"/>
         <w:rPr>
@@ -1094,7 +1059,7 @@
           <wp:inline distB="114300" distT="114300" distL="114300" distR="114300">
             <wp:extent cx="5731200" cy="3937000"/>
             <wp:effectExtent b="0" l="0" r="0" t="0"/>
-            <wp:docPr id="1" name="image1.png"/>
+            <wp:docPr id="2" name="image1.png"/>
             <a:graphic>
               <a:graphicData uri="http://schemas.openxmlformats.org/drawingml/2006/picture">
                 <pic:pic>
@@ -1133,20 +1098,16 @@
       <w:pPr>
         <w:numPr>
           <w:ilvl w:val="0"/>
-          <w:numId w:val="5"/>
+          <w:numId w:val="2"/>
         </w:numPr>
         <w:pBdr>
-          <w:top w:color="auto" w:space="0" w:sz="0" w:val="none"/>
-          <w:bottom w:color="auto" w:space="0" w:sz="0" w:val="none"/>
-          <w:right w:color="auto" w:space="0" w:sz="0" w:val="none"/>
-          <w:between w:color="auto" w:space="0" w:sz="0" w:val="none"/>
+          <w:top w:color="000000" w:space="0" w:sz="0" w:val="none"/>
+          <w:bottom w:color="000000" w:space="0" w:sz="0" w:val="none"/>
+          <w:right w:color="000000" w:space="0" w:sz="0" w:val="none"/>
+          <w:between w:color="000000" w:space="0" w:sz="0" w:val="none"/>
         </w:pBdr>
         <w:ind w:left="1800" w:hanging="360"/>
-        <w:rPr>
-          <w:rFonts w:ascii="Times New Roman" w:cs="Times New Roman" w:eastAsia="Times New Roman" w:hAnsi="Times New Roman"/>
-          <w:sz w:val="22"/>
-          <w:szCs w:val="22"/>
-        </w:rPr>
+        <w:rPr/>
       </w:pPr>
       <w:r>
         <w:rPr>
@@ -1155,14 +1116,19 @@
         </w:rPr>
         <w:t xml:space="preserve">Most valuable output </w:t>
       </w:r>
-    </w:p>
-    <w:p>
-      <w:pPr>
-        <w:pBdr>
-          <w:top w:color="auto" w:space="0" w:sz="0" w:val="none"/>
-          <w:bottom w:color="auto" w:space="0" w:sz="0" w:val="none"/>
-          <w:right w:color="auto" w:space="0" w:sz="0" w:val="none"/>
-          <w:between w:color="auto" w:space="0" w:sz="0" w:val="none"/>
+      <w:r>
+        <w:rPr>
+          <w:rtl w:val="0"/>
+        </w:rPr>
+      </w:r>
+    </w:p>
+    <w:p>
+      <w:pPr>
+        <w:pBdr>
+          <w:top w:color="000000" w:space="0" w:sz="0" w:val="none"/>
+          <w:bottom w:color="000000" w:space="0" w:sz="0" w:val="none"/>
+          <w:right w:color="000000" w:space="0" w:sz="0" w:val="none"/>
+          <w:between w:color="000000" w:space="0" w:sz="0" w:val="none"/>
         </w:pBdr>
         <w:ind w:left="720" w:firstLine="0"/>
         <w:rPr>
@@ -1182,10 +1148,10 @@
     <w:p>
       <w:pPr>
         <w:pBdr>
-          <w:top w:color="auto" w:space="0" w:sz="0" w:val="none"/>
-          <w:bottom w:color="auto" w:space="0" w:sz="0" w:val="none"/>
-          <w:right w:color="auto" w:space="0" w:sz="0" w:val="none"/>
-          <w:between w:color="auto" w:space="0" w:sz="0" w:val="none"/>
+          <w:top w:color="000000" w:space="0" w:sz="0" w:val="none"/>
+          <w:bottom w:color="000000" w:space="0" w:sz="0" w:val="none"/>
+          <w:right w:color="000000" w:space="0" w:sz="0" w:val="none"/>
+          <w:between w:color="000000" w:space="0" w:sz="0" w:val="none"/>
         </w:pBdr>
         <w:ind w:left="720" w:firstLine="0"/>
         <w:rPr>
@@ -1202,26 +1168,22 @@
       <w:pPr>
         <w:numPr>
           <w:ilvl w:val="0"/>
-          <w:numId w:val="4"/>
+          <w:numId w:val="1"/>
         </w:numPr>
         <w:pBdr>
-          <w:top w:color="auto" w:space="0" w:sz="0" w:val="none"/>
-          <w:bottom w:color="auto" w:space="0" w:sz="0" w:val="none"/>
-          <w:right w:color="auto" w:space="0" w:sz="0" w:val="none"/>
-          <w:between w:color="auto" w:space="0" w:sz="0" w:val="none"/>
+          <w:top w:color="000000" w:space="0" w:sz="0" w:val="none"/>
+          <w:bottom w:color="000000" w:space="0" w:sz="0" w:val="none"/>
+          <w:right w:color="000000" w:space="0" w:sz="0" w:val="none"/>
+          <w:between w:color="000000" w:space="0" w:sz="0" w:val="none"/>
         </w:pBdr>
         <w:ind w:left="1080" w:hanging="360"/>
+        <w:rPr/>
+      </w:pPr>
+      <w:r>
         <w:rPr>
           <w:rFonts w:ascii="Times New Roman" w:cs="Times New Roman" w:eastAsia="Times New Roman" w:hAnsi="Times New Roman"/>
           <w:sz w:val="32"/>
           <w:szCs w:val="32"/>
-        </w:rPr>
-      </w:pPr>
-      <w:r>
-        <w:rPr>
-          <w:rFonts w:ascii="Times New Roman" w:cs="Times New Roman" w:eastAsia="Times New Roman" w:hAnsi="Times New Roman"/>
-          <w:sz w:val="32"/>
-          <w:szCs w:val="32"/>
           <w:rtl w:val="0"/>
         </w:rPr>
         <w:t xml:space="preserve">Deployment plan </w:t>
@@ -1231,20 +1193,16 @@
       <w:pPr>
         <w:numPr>
           <w:ilvl w:val="0"/>
-          <w:numId w:val="3"/>
+          <w:numId w:val="17"/>
         </w:numPr>
         <w:pBdr>
-          <w:top w:color="auto" w:space="0" w:sz="0" w:val="none"/>
-          <w:bottom w:color="auto" w:space="0" w:sz="0" w:val="none"/>
-          <w:right w:color="auto" w:space="0" w:sz="0" w:val="none"/>
-          <w:between w:color="auto" w:space="0" w:sz="0" w:val="none"/>
+          <w:top w:color="000000" w:space="0" w:sz="0" w:val="none"/>
+          <w:bottom w:color="000000" w:space="0" w:sz="0" w:val="none"/>
+          <w:right w:color="000000" w:space="0" w:sz="0" w:val="none"/>
+          <w:between w:color="000000" w:space="0" w:sz="0" w:val="none"/>
         </w:pBdr>
         <w:ind w:left="1800" w:hanging="360"/>
-        <w:rPr>
-          <w:rFonts w:ascii="Times New Roman" w:cs="Times New Roman" w:eastAsia="Times New Roman" w:hAnsi="Times New Roman"/>
-          <w:sz w:val="22"/>
-          <w:szCs w:val="22"/>
-        </w:rPr>
+        <w:rPr/>
       </w:pPr>
       <w:r>
         <w:rPr>
@@ -1253,14 +1211,19 @@
         </w:rPr>
         <w:t xml:space="preserve">Where is the application deployed. </w:t>
       </w:r>
-    </w:p>
-    <w:p>
-      <w:pPr>
-        <w:pBdr>
-          <w:top w:color="auto" w:space="0" w:sz="0" w:val="none"/>
-          <w:bottom w:color="auto" w:space="0" w:sz="0" w:val="none"/>
-          <w:right w:color="auto" w:space="0" w:sz="0" w:val="none"/>
-          <w:between w:color="auto" w:space="0" w:sz="0" w:val="none"/>
+      <w:r>
+        <w:rPr>
+          <w:rtl w:val="0"/>
+        </w:rPr>
+      </w:r>
+    </w:p>
+    <w:p>
+      <w:pPr>
+        <w:pBdr>
+          <w:top w:color="000000" w:space="0" w:sz="0" w:val="none"/>
+          <w:bottom w:color="000000" w:space="0" w:sz="0" w:val="none"/>
+          <w:right w:color="000000" w:space="0" w:sz="0" w:val="none"/>
+          <w:between w:color="000000" w:space="0" w:sz="0" w:val="none"/>
         </w:pBdr>
         <w:ind w:left="720" w:firstLine="720"/>
         <w:rPr>
@@ -1295,41 +1258,280 @@
     </w:p>
     <w:p>
       <w:pPr>
-        <w:numPr>
-          <w:ilvl w:val="0"/>
-          <w:numId w:val="9"/>
-        </w:numPr>
-        <w:pBdr>
-          <w:top w:color="auto" w:space="0" w:sz="0" w:val="none"/>
-          <w:bottom w:color="auto" w:space="0" w:sz="0" w:val="none"/>
-          <w:right w:color="auto" w:space="0" w:sz="0" w:val="none"/>
-          <w:between w:color="auto" w:space="0" w:sz="0" w:val="none"/>
-        </w:pBdr>
-        <w:ind w:left="1800" w:hanging="360"/>
-        <w:rPr>
-          <w:rFonts w:ascii="Times New Roman" w:cs="Times New Roman" w:eastAsia="Times New Roman" w:hAnsi="Times New Roman"/>
-          <w:sz w:val="22"/>
-          <w:szCs w:val="22"/>
-        </w:rPr>
-      </w:pPr>
-      <w:r>
-        <w:rPr>
-          <w:rFonts w:ascii="Times New Roman" w:cs="Times New Roman" w:eastAsia="Times New Roman" w:hAnsi="Times New Roman"/>
-          <w:rtl w:val="0"/>
-        </w:rPr>
-        <w:t xml:space="preserve">How the CI/CD pipeline works. </w:t>
+        <w:pBdr>
+          <w:top w:color="000000" w:space="0" w:sz="0" w:val="none"/>
+          <w:bottom w:color="000000" w:space="0" w:sz="0" w:val="none"/>
+          <w:right w:color="000000" w:space="0" w:sz="0" w:val="none"/>
+          <w:between w:color="000000" w:space="0" w:sz="0" w:val="none"/>
+        </w:pBdr>
+        <w:ind w:left="720" w:firstLine="720"/>
+        <w:rPr>
+          <w:rFonts w:ascii="Times New Roman" w:cs="Times New Roman" w:eastAsia="Times New Roman" w:hAnsi="Times New Roman"/>
+          <w:color w:val="1f2328"/>
+        </w:rPr>
+      </w:pPr>
+      <w:r>
+        <w:rPr>
+          <w:rFonts w:ascii="Times New Roman" w:cs="Times New Roman" w:eastAsia="Times New Roman" w:hAnsi="Times New Roman"/>
+          <w:rtl w:val="0"/>
+        </w:rPr>
+        <w:t xml:space="preserve">b.     How the CI/CD pipeline works. </w:t>
         <w:br w:type="textWrapping"/>
         <w:tab/>
-        <w:t xml:space="preserve">Before pushing different changes in the map, we had to check for any conflicts with the code on our branch, and had to adapt it so that the game would work. Everyone had a branch, and after making sure that the branch is safe to use as the main game, it would have a pull request to push it to main.</w:t>
-      </w:r>
-    </w:p>
-    <w:p>
-      <w:pPr>
-        <w:pBdr>
-          <w:top w:color="auto" w:space="0" w:sz="0" w:val="none"/>
-          <w:bottom w:color="auto" w:space="0" w:sz="0" w:val="none"/>
-          <w:right w:color="auto" w:space="0" w:sz="0" w:val="none"/>
-          <w:between w:color="auto" w:space="0" w:sz="0" w:val="none"/>
+      </w:r>
+      <w:r>
+        <w:rPr>
+          <w:rFonts w:ascii="Times New Roman" w:cs="Times New Roman" w:eastAsia="Times New Roman" w:hAnsi="Times New Roman"/>
+          <w:color w:val="1f2328"/>
+          <w:rtl w:val="0"/>
+        </w:rPr>
+        <w:t xml:space="preserve">We have 2 workflows running: Build workflow and Testing workflow.</w:t>
+      </w:r>
+    </w:p>
+    <w:p>
+      <w:pPr>
+        <w:pBdr>
+          <w:top w:color="000000" w:space="0" w:sz="0" w:val="none"/>
+          <w:bottom w:color="000000" w:space="0" w:sz="0" w:val="none"/>
+          <w:right w:color="000000" w:space="0" w:sz="0" w:val="none"/>
+          <w:between w:color="000000" w:space="0" w:sz="0" w:val="none"/>
+        </w:pBdr>
+        <w:shd w:fill="ffffff" w:val="clear"/>
+        <w:spacing w:after="240" w:before="60" w:lineRule="auto"/>
+        <w:ind w:left="720" w:firstLine="0"/>
+        <w:rPr>
+          <w:rFonts w:ascii="Times New Roman" w:cs="Times New Roman" w:eastAsia="Times New Roman" w:hAnsi="Times New Roman"/>
+          <w:color w:val="1f2328"/>
+        </w:rPr>
+      </w:pPr>
+      <w:r>
+        <w:rPr>
+          <w:rFonts w:ascii="Times New Roman" w:cs="Times New Roman" w:eastAsia="Times New Roman" w:hAnsi="Times New Roman"/>
+          <w:color w:val="1f2328"/>
+          <w:rtl w:val="0"/>
+        </w:rPr>
+        <w:t xml:space="preserve">The Build workflow is configured through the main.yml file and is triggered at every push and pull request. It is configured to build the game and to export it into a Win64x playable version. It is made up of 4 steps :</w:t>
+      </w:r>
+    </w:p>
+    <w:p>
+      <w:pPr>
+        <w:pBdr>
+          <w:top w:color="000000" w:space="0" w:sz="0" w:val="none"/>
+          <w:bottom w:color="000000" w:space="0" w:sz="0" w:val="none"/>
+          <w:right w:color="000000" w:space="0" w:sz="0" w:val="none"/>
+          <w:between w:color="000000" w:space="0" w:sz="0" w:val="none"/>
+        </w:pBdr>
+        <w:spacing w:after="240" w:before="60" w:lineRule="auto"/>
+        <w:ind w:left="720" w:firstLine="0"/>
+        <w:rPr>
+          <w:rFonts w:ascii="Times New Roman" w:cs="Times New Roman" w:eastAsia="Times New Roman" w:hAnsi="Times New Roman"/>
+          <w:color w:val="1f2328"/>
+        </w:rPr>
+      </w:pPr>
+      <w:r>
+        <w:rPr>
+          <w:rFonts w:ascii="Cardo" w:cs="Cardo" w:eastAsia="Cardo" w:hAnsi="Cardo"/>
+          <w:color w:val="1f2328"/>
+          <w:rtl w:val="0"/>
+        </w:rPr>
+        <w:t xml:space="preserve">→ Checkout action is used to clone the repository into the runner's workspace</w:t>
+      </w:r>
+    </w:p>
+    <w:p>
+      <w:pPr>
+        <w:pBdr>
+          <w:top w:color="000000" w:space="0" w:sz="0" w:val="none"/>
+          <w:bottom w:color="000000" w:space="0" w:sz="0" w:val="none"/>
+          <w:right w:color="000000" w:space="0" w:sz="0" w:val="none"/>
+          <w:between w:color="000000" w:space="0" w:sz="0" w:val="none"/>
+        </w:pBdr>
+        <w:spacing w:after="240" w:before="120" w:lineRule="auto"/>
+        <w:ind w:left="0" w:firstLine="720"/>
+        <w:rPr>
+          <w:rFonts w:ascii="Times New Roman" w:cs="Times New Roman" w:eastAsia="Times New Roman" w:hAnsi="Times New Roman"/>
+          <w:color w:val="1f2328"/>
+        </w:rPr>
+      </w:pPr>
+      <w:r>
+        <w:rPr>
+          <w:rFonts w:ascii="Cardo" w:cs="Cardo" w:eastAsia="Cardo" w:hAnsi="Cardo"/>
+          <w:color w:val="1f2328"/>
+          <w:rtl w:val="0"/>
+        </w:rPr>
+        <w:t xml:space="preserve">→ Caching action is used to cache the 'Library' directory and can speed up the build process by up to 50%</w:t>
+      </w:r>
+    </w:p>
+    <w:p>
+      <w:pPr>
+        <w:pBdr>
+          <w:top w:color="000000" w:space="0" w:sz="0" w:val="none"/>
+          <w:bottom w:color="000000" w:space="0" w:sz="0" w:val="none"/>
+          <w:right w:color="000000" w:space="0" w:sz="0" w:val="none"/>
+          <w:between w:color="000000" w:space="0" w:sz="0" w:val="none"/>
+        </w:pBdr>
+        <w:spacing w:after="240" w:before="120" w:lineRule="auto"/>
+        <w:ind w:left="0" w:firstLine="720"/>
+        <w:rPr>
+          <w:rFonts w:ascii="Times New Roman" w:cs="Times New Roman" w:eastAsia="Times New Roman" w:hAnsi="Times New Roman"/>
+          <w:color w:val="1f2328"/>
+        </w:rPr>
+      </w:pPr>
+      <w:r>
+        <w:rPr>
+          <w:rFonts w:ascii="Cardo" w:cs="Cardo" w:eastAsia="Cardo" w:hAnsi="Cardo"/>
+          <w:color w:val="1f2328"/>
+          <w:rtl w:val="0"/>
+        </w:rPr>
+        <w:t xml:space="preserve">→ Unity Builder action is employed to build the Unity project using Unity credentials stored as secrets</w:t>
+      </w:r>
+    </w:p>
+    <w:p>
+      <w:pPr>
+        <w:pBdr>
+          <w:top w:color="000000" w:space="0" w:sz="0" w:val="none"/>
+          <w:bottom w:color="000000" w:space="0" w:sz="0" w:val="none"/>
+          <w:right w:color="000000" w:space="0" w:sz="0" w:val="none"/>
+          <w:between w:color="000000" w:space="0" w:sz="0" w:val="none"/>
+        </w:pBdr>
+        <w:spacing w:after="240" w:before="120" w:lineRule="auto"/>
+        <w:ind w:left="0" w:firstLine="720"/>
+        <w:rPr>
+          <w:rFonts w:ascii="Times New Roman" w:cs="Times New Roman" w:eastAsia="Times New Roman" w:hAnsi="Times New Roman"/>
+          <w:color w:val="1f2328"/>
+        </w:rPr>
+      </w:pPr>
+      <w:r>
+        <w:rPr>
+          <w:rFonts w:ascii="Cardo" w:cs="Cardo" w:eastAsia="Cardo" w:hAnsi="Cardo"/>
+          <w:color w:val="1f2328"/>
+          <w:rtl w:val="0"/>
+        </w:rPr>
+        <w:t xml:space="preserve">→ Upload Artifact action is used to upload the build artifacts to github and provides a stable playable version of the game</w:t>
+      </w:r>
+    </w:p>
+    <w:p>
+      <w:pPr>
+        <w:pBdr>
+          <w:top w:color="000000" w:space="0" w:sz="0" w:val="none"/>
+          <w:bottom w:color="000000" w:space="0" w:sz="0" w:val="none"/>
+          <w:right w:color="000000" w:space="0" w:sz="0" w:val="none"/>
+          <w:between w:color="000000" w:space="0" w:sz="0" w:val="none"/>
+        </w:pBdr>
+        <w:shd w:fill="ffffff" w:val="clear"/>
+        <w:spacing w:after="240" w:before="60" w:lineRule="auto"/>
+        <w:ind w:left="720" w:firstLine="0"/>
+        <w:rPr>
+          <w:rFonts w:ascii="Times New Roman" w:cs="Times New Roman" w:eastAsia="Times New Roman" w:hAnsi="Times New Roman"/>
+          <w:color w:val="1f2328"/>
+        </w:rPr>
+      </w:pPr>
+      <w:r>
+        <w:rPr>
+          <w:rFonts w:ascii="Times New Roman" w:cs="Times New Roman" w:eastAsia="Times New Roman" w:hAnsi="Times New Roman"/>
+          <w:color w:val="1f2328"/>
+          <w:rtl w:val="0"/>
+        </w:rPr>
+        <w:t xml:space="preserve">The test workflow is configured through the test.yml file and is triggered at every push and pull request. It is configured to provide test results in play-mode, edit-mode and standalone-mode. It is made up of 4 steps:</w:t>
+      </w:r>
+    </w:p>
+    <w:p>
+      <w:pPr>
+        <w:pBdr>
+          <w:top w:color="000000" w:space="0" w:sz="0" w:val="none"/>
+          <w:bottom w:color="000000" w:space="0" w:sz="0" w:val="none"/>
+          <w:right w:color="000000" w:space="0" w:sz="0" w:val="none"/>
+          <w:between w:color="000000" w:space="0" w:sz="0" w:val="none"/>
+        </w:pBdr>
+        <w:spacing w:after="240" w:before="60" w:lineRule="auto"/>
+        <w:ind w:left="0" w:firstLine="720"/>
+        <w:rPr>
+          <w:rFonts w:ascii="Times New Roman" w:cs="Times New Roman" w:eastAsia="Times New Roman" w:hAnsi="Times New Roman"/>
+          <w:color w:val="1f2328"/>
+        </w:rPr>
+      </w:pPr>
+      <w:r>
+        <w:rPr>
+          <w:rFonts w:ascii="Cardo" w:cs="Cardo" w:eastAsia="Cardo" w:hAnsi="Cardo"/>
+          <w:color w:val="1f2328"/>
+          <w:rtl w:val="0"/>
+        </w:rPr>
+        <w:t xml:space="preserve">→ The Checkout, Caching are very similar to the Build workflow steps.</w:t>
+      </w:r>
+    </w:p>
+    <w:p>
+      <w:pPr>
+        <w:pBdr>
+          <w:top w:color="000000" w:space="0" w:sz="0" w:val="none"/>
+          <w:bottom w:color="000000" w:space="0" w:sz="0" w:val="none"/>
+          <w:right w:color="000000" w:space="0" w:sz="0" w:val="none"/>
+          <w:between w:color="000000" w:space="0" w:sz="0" w:val="none"/>
+        </w:pBdr>
+        <w:spacing w:after="240" w:before="120" w:lineRule="auto"/>
+        <w:ind w:left="0" w:firstLine="720"/>
+        <w:rPr>
+          <w:rFonts w:ascii="Times New Roman" w:cs="Times New Roman" w:eastAsia="Times New Roman" w:hAnsi="Times New Roman"/>
+          <w:color w:val="1f2328"/>
+        </w:rPr>
+      </w:pPr>
+      <w:r>
+        <w:rPr>
+          <w:rFonts w:ascii="Cardo" w:cs="Cardo" w:eastAsia="Cardo" w:hAnsi="Cardo"/>
+          <w:color w:val="1f2328"/>
+          <w:rtl w:val="0"/>
+        </w:rPr>
+        <w:t xml:space="preserve">→ Unity Test Runner action which is made to run tests in the 3 different modes.</w:t>
+      </w:r>
+    </w:p>
+    <w:p>
+      <w:pPr>
+        <w:pBdr>
+          <w:top w:color="000000" w:space="0" w:sz="0" w:val="none"/>
+          <w:bottom w:color="000000" w:space="0" w:sz="0" w:val="none"/>
+          <w:right w:color="000000" w:space="0" w:sz="0" w:val="none"/>
+          <w:between w:color="000000" w:space="0" w:sz="0" w:val="none"/>
+        </w:pBdr>
+        <w:spacing w:after="240" w:before="120" w:lineRule="auto"/>
+        <w:ind w:left="0" w:firstLine="720"/>
+        <w:rPr>
+          <w:rFonts w:ascii="Times New Roman" w:cs="Times New Roman" w:eastAsia="Times New Roman" w:hAnsi="Times New Roman"/>
+          <w:color w:val="1f2328"/>
+        </w:rPr>
+      </w:pPr>
+      <w:r>
+        <w:rPr>
+          <w:rFonts w:ascii="Cardo" w:cs="Cardo" w:eastAsia="Cardo" w:hAnsi="Cardo"/>
+          <w:color w:val="1f2328"/>
+          <w:rtl w:val="0"/>
+        </w:rPr>
+        <w:t xml:space="preserve">→ Upload Artifact action is used to upload test results.</w:t>
+      </w:r>
+    </w:p>
+    <w:p>
+      <w:pPr>
+        <w:pBdr>
+          <w:top w:color="000000" w:space="0" w:sz="0" w:val="none"/>
+          <w:bottom w:color="000000" w:space="0" w:sz="0" w:val="none"/>
+          <w:right w:color="000000" w:space="0" w:sz="0" w:val="none"/>
+          <w:between w:color="000000" w:space="0" w:sz="0" w:val="none"/>
+        </w:pBdr>
+        <w:ind w:left="720" w:firstLine="0"/>
+        <w:rPr>
+          <w:rFonts w:ascii="Times New Roman" w:cs="Times New Roman" w:eastAsia="Times New Roman" w:hAnsi="Times New Roman"/>
+        </w:rPr>
+      </w:pPr>
+      <w:r>
+        <w:rPr>
+          <w:rtl w:val="0"/>
+        </w:rPr>
+      </w:r>
+    </w:p>
+    <w:p>
+      <w:pPr>
+        <w:pBdr>
+          <w:top w:color="000000" w:space="0" w:sz="0" w:val="none"/>
+          <w:bottom w:color="000000" w:space="0" w:sz="0" w:val="none"/>
+          <w:right w:color="000000" w:space="0" w:sz="0" w:val="none"/>
+          <w:between w:color="000000" w:space="0" w:sz="0" w:val="none"/>
         </w:pBdr>
         <w:ind w:left="720" w:firstLine="0"/>
         <w:rPr>
@@ -1349,23 +1551,19 @@
           <w:numId w:val="14"/>
         </w:numPr>
         <w:pBdr>
-          <w:top w:color="auto" w:space="0" w:sz="0" w:val="none"/>
-          <w:bottom w:color="auto" w:space="0" w:sz="0" w:val="none"/>
-          <w:right w:color="auto" w:space="0" w:sz="0" w:val="none"/>
-          <w:between w:color="auto" w:space="0" w:sz="0" w:val="none"/>
+          <w:top w:color="000000" w:space="0" w:sz="0" w:val="none"/>
+          <w:bottom w:color="000000" w:space="0" w:sz="0" w:val="none"/>
+          <w:right w:color="000000" w:space="0" w:sz="0" w:val="none"/>
+          <w:between w:color="000000" w:space="0" w:sz="0" w:val="none"/>
         </w:pBdr>
         <w:ind w:left="1080" w:hanging="360"/>
+        <w:rPr/>
+      </w:pPr>
+      <w:r>
         <w:rPr>
           <w:rFonts w:ascii="Times New Roman" w:cs="Times New Roman" w:eastAsia="Times New Roman" w:hAnsi="Times New Roman"/>
           <w:sz w:val="32"/>
           <w:szCs w:val="32"/>
-        </w:rPr>
-      </w:pPr>
-      <w:r>
-        <w:rPr>
-          <w:rFonts w:ascii="Times New Roman" w:cs="Times New Roman" w:eastAsia="Times New Roman" w:hAnsi="Times New Roman"/>
-          <w:sz w:val="32"/>
-          <w:szCs w:val="32"/>
           <w:rtl w:val="0"/>
         </w:rPr>
         <w:t xml:space="preserve">Description of the QA process </w:t>
@@ -1375,39 +1573,70 @@
       <w:pPr>
         <w:numPr>
           <w:ilvl w:val="0"/>
-          <w:numId w:val="6"/>
+          <w:numId w:val="3"/>
         </w:numPr>
         <w:pBdr>
-          <w:top w:color="auto" w:space="0" w:sz="0" w:val="none"/>
-          <w:bottom w:color="auto" w:space="0" w:sz="0" w:val="none"/>
-          <w:right w:color="auto" w:space="0" w:sz="0" w:val="none"/>
-          <w:between w:color="auto" w:space="0" w:sz="0" w:val="none"/>
+          <w:top w:color="000000" w:space="0" w:sz="0" w:val="none"/>
+          <w:bottom w:color="000000" w:space="0" w:sz="0" w:val="none"/>
+          <w:right w:color="000000" w:space="0" w:sz="0" w:val="none"/>
+          <w:between w:color="000000" w:space="0" w:sz="0" w:val="none"/>
         </w:pBdr>
         <w:ind w:left="1800" w:hanging="360"/>
-        <w:rPr>
-          <w:rFonts w:ascii="Times New Roman" w:cs="Times New Roman" w:eastAsia="Times New Roman" w:hAnsi="Times New Roman"/>
-          <w:sz w:val="22"/>
-          <w:szCs w:val="22"/>
-        </w:rPr>
-      </w:pPr>
-      <w:r>
-        <w:rPr>
-          <w:rFonts w:ascii="Times New Roman" w:cs="Times New Roman" w:eastAsia="Times New Roman" w:hAnsi="Times New Roman"/>
-          <w:rtl w:val="0"/>
-        </w:rPr>
-        <w:t xml:space="preserve">Test suites – what do they test.</w:t>
+        <w:rPr/>
+      </w:pPr>
+      <w:r>
+        <w:rPr>
+          <w:rFonts w:ascii="Times New Roman" w:cs="Times New Roman" w:eastAsia="Times New Roman" w:hAnsi="Times New Roman"/>
+          <w:rtl w:val="0"/>
+        </w:rPr>
+        <w:t xml:space="preserve">Test suites – what do they test</w:t>
+      </w:r>
+      <w:r>
+        <w:rPr>
+          <w:rtl w:val="0"/>
+        </w:rPr>
+      </w:r>
+    </w:p>
+    <w:p>
+      <w:pPr>
+        <w:pBdr>
+          <w:top w:color="000000" w:space="0" w:sz="0" w:val="none"/>
+          <w:bottom w:color="000000" w:space="0" w:sz="0" w:val="none"/>
+          <w:right w:color="000000" w:space="0" w:sz="0" w:val="none"/>
+          <w:between w:color="000000" w:space="0" w:sz="0" w:val="none"/>
+        </w:pBdr>
+        <w:spacing w:after="240" w:lineRule="auto"/>
+        <w:ind w:left="1440" w:firstLine="0"/>
+        <w:rPr>
+          <w:rFonts w:ascii="Times New Roman" w:cs="Times New Roman" w:eastAsia="Times New Roman" w:hAnsi="Times New Roman"/>
+          <w:sz w:val="24"/>
+          <w:szCs w:val="24"/>
+        </w:rPr>
+      </w:pPr>
+      <w:r>
+        <w:rPr>
+          <w:rFonts w:ascii="Cardo" w:cs="Cardo" w:eastAsia="Cardo" w:hAnsi="Cardo"/>
+          <w:color w:val="1f2328"/>
+          <w:rtl w:val="0"/>
+        </w:rPr>
+        <w:t xml:space="preserve"> →  We basically did Manual Unit Testing where each of us tested key parts of their map including character movement, items dropped, mob interactions etc. If we look through many of the scripts we will surely find a lot of commented Debug.Log() lines of code.</w:t>
         <w:br w:type="textWrapping"/>
-        <w:tab/>
-        <w:t xml:space="preserve">We tested the way combat works, if the teleportation is in concordance with the schema we had and if the items dropped by a mob restores health</w:t>
-      </w:r>
-    </w:p>
-    <w:p>
-      <w:pPr>
-        <w:pBdr>
-          <w:top w:color="auto" w:space="0" w:sz="0" w:val="none"/>
-          <w:bottom w:color="auto" w:space="0" w:sz="0" w:val="none"/>
-          <w:right w:color="auto" w:space="0" w:sz="0" w:val="none"/>
-          <w:between w:color="auto" w:space="0" w:sz="0" w:val="none"/>
+        <w:br w:type="textWrapping"/>
+        <w:t xml:space="preserve">→ We also created the CI/CD pipeline for testing where we provide test results for every different mode in Unity.</w:t>
+      </w:r>
+      <w:r>
+        <w:rPr>
+          <w:rtl w:val="0"/>
+        </w:rPr>
+      </w:r>
+    </w:p>
+    <w:p>
+      <w:pPr>
+        <w:pBdr>
+          <w:top w:color="000000" w:space="0" w:sz="0" w:val="none"/>
+          <w:bottom w:color="000000" w:space="0" w:sz="0" w:val="none"/>
+          <w:right w:color="000000" w:space="0" w:sz="0" w:val="none"/>
+          <w:between w:color="000000" w:space="0" w:sz="0" w:val="none"/>
         </w:pBdr>
         <w:ind w:left="720" w:firstLine="0"/>
         <w:rPr>
@@ -1424,20 +1653,16 @@
       <w:pPr>
         <w:numPr>
           <w:ilvl w:val="0"/>
-          <w:numId w:val="10"/>
+          <w:numId w:val="7"/>
         </w:numPr>
         <w:pBdr>
-          <w:top w:color="auto" w:space="0" w:sz="0" w:val="none"/>
-          <w:bottom w:color="auto" w:space="0" w:sz="0" w:val="none"/>
-          <w:right w:color="auto" w:space="0" w:sz="0" w:val="none"/>
-          <w:between w:color="auto" w:space="0" w:sz="0" w:val="none"/>
+          <w:top w:color="000000" w:space="0" w:sz="0" w:val="none"/>
+          <w:bottom w:color="000000" w:space="0" w:sz="0" w:val="none"/>
+          <w:right w:color="000000" w:space="0" w:sz="0" w:val="none"/>
+          <w:between w:color="000000" w:space="0" w:sz="0" w:val="none"/>
         </w:pBdr>
         <w:ind w:left="1080" w:hanging="360"/>
-        <w:rPr>
-          <w:rFonts w:ascii="Times New Roman" w:cs="Times New Roman" w:eastAsia="Times New Roman" w:hAnsi="Times New Roman"/>
-          <w:sz w:val="32"/>
-          <w:szCs w:val="32"/>
-        </w:rPr>
+        <w:rPr/>
       </w:pPr>
       <w:r>
         <w:rPr>
@@ -1456,17 +1681,13 @@
           <w:numId w:val="12"/>
         </w:numPr>
         <w:pBdr>
-          <w:top w:color="auto" w:space="0" w:sz="0" w:val="none"/>
-          <w:bottom w:color="auto" w:space="0" w:sz="0" w:val="none"/>
-          <w:right w:color="auto" w:space="0" w:sz="0" w:val="none"/>
-          <w:between w:color="auto" w:space="0" w:sz="0" w:val="none"/>
+          <w:top w:color="000000" w:space="0" w:sz="0" w:val="none"/>
+          <w:bottom w:color="000000" w:space="0" w:sz="0" w:val="none"/>
+          <w:right w:color="000000" w:space="0" w:sz="0" w:val="none"/>
+          <w:between w:color="000000" w:space="0" w:sz="0" w:val="none"/>
         </w:pBdr>
         <w:ind w:left="1800" w:hanging="360"/>
-        <w:rPr>
-          <w:rFonts w:ascii="Times New Roman" w:cs="Times New Roman" w:eastAsia="Times New Roman" w:hAnsi="Times New Roman"/>
-          <w:sz w:val="22"/>
-          <w:szCs w:val="22"/>
-        </w:rPr>
+        <w:rPr/>
       </w:pPr>
       <w:r>
         <w:rPr>
@@ -1475,14 +1696,19 @@
         </w:rPr>
         <w:t xml:space="preserve">APIs used </w:t>
       </w:r>
-    </w:p>
-    <w:p>
-      <w:pPr>
-        <w:pBdr>
-          <w:top w:color="auto" w:space="0" w:sz="0" w:val="none"/>
-          <w:bottom w:color="auto" w:space="0" w:sz="0" w:val="none"/>
-          <w:right w:color="auto" w:space="0" w:sz="0" w:val="none"/>
-          <w:between w:color="auto" w:space="0" w:sz="0" w:val="none"/>
+      <w:r>
+        <w:rPr>
+          <w:rtl w:val="0"/>
+        </w:rPr>
+      </w:r>
+    </w:p>
+    <w:p>
+      <w:pPr>
+        <w:pBdr>
+          <w:top w:color="000000" w:space="0" w:sz="0" w:val="none"/>
+          <w:bottom w:color="000000" w:space="0" w:sz="0" w:val="none"/>
+          <w:right w:color="000000" w:space="0" w:sz="0" w:val="none"/>
+          <w:between w:color="000000" w:space="0" w:sz="0" w:val="none"/>
         </w:pBdr>
         <w:ind w:left="1440" w:firstLine="0"/>
         <w:rPr>
@@ -1501,10 +1727,10 @@
     <w:p>
       <w:pPr>
         <w:pBdr>
-          <w:top w:color="auto" w:space="0" w:sz="0" w:val="none"/>
-          <w:bottom w:color="auto" w:space="0" w:sz="0" w:val="none"/>
-          <w:right w:color="auto" w:space="0" w:sz="0" w:val="none"/>
-          <w:between w:color="auto" w:space="0" w:sz="0" w:val="none"/>
+          <w:top w:color="000000" w:space="0" w:sz="0" w:val="none"/>
+          <w:bottom w:color="000000" w:space="0" w:sz="0" w:val="none"/>
+          <w:right w:color="000000" w:space="0" w:sz="0" w:val="none"/>
+          <w:between w:color="000000" w:space="0" w:sz="0" w:val="none"/>
         </w:pBdr>
         <w:ind w:left="1440" w:firstLine="0"/>
         <w:rPr>
@@ -1522,10 +1748,10 @@
     <w:p>
       <w:pPr>
         <w:pBdr>
-          <w:top w:color="auto" w:space="0" w:sz="0" w:val="none"/>
-          <w:bottom w:color="auto" w:space="0" w:sz="0" w:val="none"/>
-          <w:right w:color="auto" w:space="0" w:sz="0" w:val="none"/>
-          <w:between w:color="auto" w:space="0" w:sz="0" w:val="none"/>
+          <w:top w:color="000000" w:space="0" w:sz="0" w:val="none"/>
+          <w:bottom w:color="000000" w:space="0" w:sz="0" w:val="none"/>
+          <w:right w:color="000000" w:space="0" w:sz="0" w:val="none"/>
+          <w:between w:color="000000" w:space="0" w:sz="0" w:val="none"/>
         </w:pBdr>
         <w:ind w:left="1440" w:firstLine="0"/>
         <w:rPr>
@@ -1545,20 +1771,16 @@
       <w:pPr>
         <w:numPr>
           <w:ilvl w:val="0"/>
-          <w:numId w:val="20"/>
+          <w:numId w:val="4"/>
         </w:numPr>
         <w:pBdr>
-          <w:top w:color="auto" w:space="0" w:sz="0" w:val="none"/>
-          <w:bottom w:color="auto" w:space="0" w:sz="0" w:val="none"/>
-          <w:right w:color="auto" w:space="0" w:sz="0" w:val="none"/>
-          <w:between w:color="auto" w:space="0" w:sz="0" w:val="none"/>
+          <w:top w:color="000000" w:space="0" w:sz="0" w:val="none"/>
+          <w:bottom w:color="000000" w:space="0" w:sz="0" w:val="none"/>
+          <w:right w:color="000000" w:space="0" w:sz="0" w:val="none"/>
+          <w:between w:color="000000" w:space="0" w:sz="0" w:val="none"/>
         </w:pBdr>
         <w:ind w:left="2700" w:hanging="360"/>
-        <w:rPr>
-          <w:rFonts w:ascii="Times New Roman" w:cs="Times New Roman" w:eastAsia="Times New Roman" w:hAnsi="Times New Roman"/>
-          <w:sz w:val="22"/>
-          <w:szCs w:val="22"/>
-        </w:rPr>
+        <w:rPr/>
       </w:pPr>
       <w:r>
         <w:rPr>
@@ -1594,14 +1816,19 @@
         </w:rPr>
         <w:t xml:space="preserve">) </w:t>
       </w:r>
-    </w:p>
-    <w:p>
-      <w:pPr>
-        <w:pBdr>
-          <w:top w:color="auto" w:space="0" w:sz="0" w:val="none"/>
-          <w:bottom w:color="auto" w:space="0" w:sz="0" w:val="none"/>
-          <w:right w:color="auto" w:space="0" w:sz="0" w:val="none"/>
-          <w:between w:color="auto" w:space="0" w:sz="0" w:val="none"/>
+      <w:r>
+        <w:rPr>
+          <w:rtl w:val="0"/>
+        </w:rPr>
+      </w:r>
+    </w:p>
+    <w:p>
+      <w:pPr>
+        <w:pBdr>
+          <w:top w:color="000000" w:space="0" w:sz="0" w:val="none"/>
+          <w:bottom w:color="000000" w:space="0" w:sz="0" w:val="none"/>
+          <w:right w:color="000000" w:space="0" w:sz="0" w:val="none"/>
+          <w:between w:color="000000" w:space="0" w:sz="0" w:val="none"/>
         </w:pBdr>
         <w:ind w:left="2160" w:firstLine="720"/>
         <w:rPr>
@@ -1613,30 +1840,16 @@
           <w:rFonts w:ascii="Times New Roman" w:cs="Times New Roman" w:eastAsia="Times New Roman" w:hAnsi="Times New Roman"/>
           <w:rtl w:val="0"/>
         </w:rPr>
-        <w:t xml:space="preserve">Dependency attacks, like </w:t>
-      </w:r>
-      <w:r>
-        <w:rPr>
-          <w:rFonts w:ascii="Times New Roman" w:cs="Times New Roman" w:eastAsia="Times New Roman" w:hAnsi="Times New Roman"/>
-          <w:rtl w:val="0"/>
-        </w:rPr>
-        <w:t xml:space="preserve">Dependency Confusion</w:t>
-      </w:r>
-      <w:r>
-        <w:rPr>
-          <w:rFonts w:ascii="Times New Roman" w:cs="Times New Roman" w:eastAsia="Times New Roman" w:hAnsi="Times New Roman"/>
-          <w:rtl w:val="0"/>
-        </w:rPr>
-        <w:t xml:space="preserve">, are a concern for any modern software project. We've tried to reduce this risk and we ensured that all the libraries and assets are sourced from official and verified repositories, and that means that our project contains only secure and autentic versions..</w:t>
-      </w:r>
-    </w:p>
-    <w:p>
-      <w:pPr>
-        <w:pBdr>
-          <w:top w:color="auto" w:space="0" w:sz="0" w:val="none"/>
-          <w:bottom w:color="auto" w:space="0" w:sz="0" w:val="none"/>
-          <w:right w:color="auto" w:space="0" w:sz="0" w:val="none"/>
-          <w:between w:color="auto" w:space="0" w:sz="0" w:val="none"/>
+        <w:t xml:space="preserve">Dependency attacks, like Dependency Confusion, are a concern for any modern software project. We've tried to reduce this risk and we ensured that all the libraries and assets are sourced from official and verified repositories, and that means that our project contains only secure and autentic versions..</w:t>
+      </w:r>
+    </w:p>
+    <w:p>
+      <w:pPr>
+        <w:pBdr>
+          <w:top w:color="000000" w:space="0" w:sz="0" w:val="none"/>
+          <w:bottom w:color="000000" w:space="0" w:sz="0" w:val="none"/>
+          <w:right w:color="000000" w:space="0" w:sz="0" w:val="none"/>
+          <w:between w:color="000000" w:space="0" w:sz="0" w:val="none"/>
         </w:pBdr>
         <w:ind w:left="720" w:firstLine="0"/>
         <w:rPr>
@@ -1768,6 +1981,59 @@
 <w:hdr xmlns:mc="http://schemas.openxmlformats.org/markup-compatibility/2006" xmlns:o="urn:schemas-microsoft-com:office:office" xmlns:r="http://schemas.openxmlformats.org/officeDocument/2006/relationships" xmlns:m="http://schemas.openxmlformats.org/officeDocument/2006/math" xmlns:v="urn:schemas-microsoft-com:vml" xmlns:wp="http://schemas.openxmlformats.org/drawingml/2006/wordprocessingDrawing" xmlns:w10="urn:schemas-microsoft-com:office:word" xmlns:w="http://schemas.openxmlformats.org/wordprocessingml/2006/main" xmlns:wne="http://schemas.microsoft.com/office/word/2006/wordml" xmlns:sl="http://schemas.openxmlformats.org/schemaLibrary/2006/main" xmlns:a="http://schemas.openxmlformats.org/drawingml/2006/main" xmlns:pic="http://schemas.openxmlformats.org/drawingml/2006/picture" xmlns:c="http://schemas.openxmlformats.org/drawingml/2006/chart" xmlns:lc="http://schemas.openxmlformats.org/drawingml/2006/lockedCanvas" xmlns:dgm="http://schemas.openxmlformats.org/drawingml/2006/diagram" xmlns:wps="http://schemas.microsoft.com/office/word/2010/wordprocessingShape" xmlns:wpg="http://schemas.microsoft.com/office/word/2010/wordprocessingGroup" xmlns:w14="http://schemas.microsoft.com/office/word/2010/wordml" xmlns:w15="http://schemas.microsoft.com/office/word/2012/wordml">
   <w:p>
     <w:pPr>
+      <w:jc w:val="center"/>
+      <w:rPr>
+        <w:i w:val="1"/>
+      </w:rPr>
+    </w:pPr>
+    <w:r>
+      <w:rPr>
+        <w:i w:val="1"/>
+        <w:rtl w:val="0"/>
+      </w:rPr>
+      <w:t xml:space="preserve">University of Bucharest - Faculty of Mathematics and Informatics</w:t>
+    </w:r>
+  </w:p>
+  <w:p>
+    <w:pPr>
+      <w:jc w:val="center"/>
+      <w:rPr>
+        <w:i w:val="1"/>
+      </w:rPr>
+    </w:pPr>
+    <w:r>
+      <w:rPr>
+        <w:i w:val="1"/>
+        <w:rtl w:val="0"/>
+      </w:rPr>
+      <w:t xml:space="preserve">Software Engineering </w:t>
+    </w:r>
+  </w:p>
+  <w:p>
+    <w:pPr>
+      <w:jc w:val="center"/>
+      <w:rPr>
+        <w:i w:val="1"/>
+      </w:rPr>
+    </w:pPr>
+    <w:r>
+      <w:pict>
+        <v:rect style="width:0.0pt;height:1.5pt" o:hr="t" o:hrstd="t" o:hralign="center" fillcolor="#A0A0A0" stroked="f"/>
+      </w:pict>
+    </w:r>
+    <w:r>
+      <w:rPr>
+        <w:rtl w:val="0"/>
+      </w:rPr>
+    </w:r>
+  </w:p>
+</w:hdr>
+</file>
+
+<file path=word/header2.xml><?xml version="1.0" encoding="utf-8"?>
+<w:hdr xmlns:mc="http://schemas.openxmlformats.org/markup-compatibility/2006" xmlns:o="urn:schemas-microsoft-com:office:office" xmlns:r="http://schemas.openxmlformats.org/officeDocument/2006/relationships" xmlns:m="http://schemas.openxmlformats.org/officeDocument/2006/math" xmlns:v="urn:schemas-microsoft-com:vml" xmlns:wp="http://schemas.openxmlformats.org/drawingml/2006/wordprocessingDrawing" xmlns:w10="urn:schemas-microsoft-com:office:word" xmlns:w="http://schemas.openxmlformats.org/wordprocessingml/2006/main" xmlns:wne="http://schemas.microsoft.com/office/word/2006/wordml" xmlns:sl="http://schemas.openxmlformats.org/schemaLibrary/2006/main" xmlns:a="http://schemas.openxmlformats.org/drawingml/2006/main" xmlns:pic="http://schemas.openxmlformats.org/drawingml/2006/picture" xmlns:c="http://schemas.openxmlformats.org/drawingml/2006/chart" xmlns:lc="http://schemas.openxmlformats.org/drawingml/2006/lockedCanvas" xmlns:dgm="http://schemas.openxmlformats.org/drawingml/2006/diagram" xmlns:wps="http://schemas.microsoft.com/office/word/2010/wordprocessingShape" xmlns:wpg="http://schemas.microsoft.com/office/word/2010/wordprocessingGroup" xmlns:w14="http://schemas.microsoft.com/office/word/2010/wordml" xmlns:w15="http://schemas.microsoft.com/office/word/2012/wordml">
+  <w:p>
+    <w:pPr>
       <w:rPr/>
     </w:pPr>
     <w:r>
@@ -1804,65 +2070,12 @@
 </w:hdr>
 </file>
 
-<file path=word/header2.xml><?xml version="1.0" encoding="utf-8"?>
-<w:hdr xmlns:mc="http://schemas.openxmlformats.org/markup-compatibility/2006" xmlns:o="urn:schemas-microsoft-com:office:office" xmlns:r="http://schemas.openxmlformats.org/officeDocument/2006/relationships" xmlns:m="http://schemas.openxmlformats.org/officeDocument/2006/math" xmlns:v="urn:schemas-microsoft-com:vml" xmlns:wp="http://schemas.openxmlformats.org/drawingml/2006/wordprocessingDrawing" xmlns:w10="urn:schemas-microsoft-com:office:word" xmlns:w="http://schemas.openxmlformats.org/wordprocessingml/2006/main" xmlns:wne="http://schemas.microsoft.com/office/word/2006/wordml" xmlns:sl="http://schemas.openxmlformats.org/schemaLibrary/2006/main" xmlns:a="http://schemas.openxmlformats.org/drawingml/2006/main" xmlns:pic="http://schemas.openxmlformats.org/drawingml/2006/picture" xmlns:c="http://schemas.openxmlformats.org/drawingml/2006/chart" xmlns:lc="http://schemas.openxmlformats.org/drawingml/2006/lockedCanvas" xmlns:dgm="http://schemas.openxmlformats.org/drawingml/2006/diagram" xmlns:wps="http://schemas.microsoft.com/office/word/2010/wordprocessingShape" xmlns:wpg="http://schemas.microsoft.com/office/word/2010/wordprocessingGroup" xmlns:w14="http://schemas.microsoft.com/office/word/2010/wordml" xmlns:w15="http://schemas.microsoft.com/office/word/2012/wordml">
-  <w:p>
-    <w:pPr>
-      <w:jc w:val="center"/>
-      <w:rPr>
-        <w:i w:val="1"/>
-      </w:rPr>
-    </w:pPr>
-    <w:r>
-      <w:rPr>
-        <w:i w:val="1"/>
-        <w:rtl w:val="0"/>
-      </w:rPr>
-      <w:t xml:space="preserve">University of Bucharest - Faculty of Mathematics and Informatics</w:t>
-    </w:r>
-  </w:p>
-  <w:p>
-    <w:pPr>
-      <w:jc w:val="center"/>
-      <w:rPr>
-        <w:i w:val="1"/>
-      </w:rPr>
-    </w:pPr>
-    <w:r>
-      <w:rPr>
-        <w:i w:val="1"/>
-        <w:rtl w:val="0"/>
-      </w:rPr>
-      <w:t xml:space="preserve">Software Engineering </w:t>
-    </w:r>
-  </w:p>
-  <w:p>
-    <w:pPr>
-      <w:jc w:val="center"/>
-      <w:rPr>
-        <w:i w:val="1"/>
-      </w:rPr>
-    </w:pPr>
-    <w:r>
-      <w:pict>
-        <v:rect style="width:0.0pt;height:1.5pt" o:hr="t" o:hrstd="t" o:hralign="center" fillcolor="#A0A0A0" stroked="f"/>
-      </w:pict>
-    </w:r>
-    <w:r>
-      <w:rPr>
-        <w:rtl w:val="0"/>
-      </w:rPr>
-    </w:r>
-  </w:p>
-</w:hdr>
-</file>
-
 <file path=word/numbering.xml><?xml version="1.0" encoding="utf-8"?>
 <w:numbering xmlns:mc="http://schemas.openxmlformats.org/markup-compatibility/2006" xmlns:o="urn:schemas-microsoft-com:office:office" xmlns:r="http://schemas.openxmlformats.org/officeDocument/2006/relationships" xmlns:m="http://schemas.openxmlformats.org/officeDocument/2006/math" xmlns:v="urn:schemas-microsoft-com:vml" xmlns:wp="http://schemas.openxmlformats.org/drawingml/2006/wordprocessingDrawing" xmlns:w10="urn:schemas-microsoft-com:office:word" xmlns:w="http://schemas.openxmlformats.org/wordprocessingml/2006/main" xmlns:wne="http://schemas.microsoft.com/office/word/2006/wordml" xmlns:sl="http://schemas.openxmlformats.org/schemaLibrary/2006/main" xmlns:a="http://schemas.openxmlformats.org/drawingml/2006/main" xmlns:pic="http://schemas.openxmlformats.org/drawingml/2006/picture" xmlns:c="http://schemas.openxmlformats.org/drawingml/2006/chart" xmlns:lc="http://schemas.openxmlformats.org/drawingml/2006/lockedCanvas" xmlns:dgm="http://schemas.openxmlformats.org/drawingml/2006/diagram" xmlns:wps="http://schemas.microsoft.com/office/word/2010/wordprocessingShape" xmlns:wpg="http://schemas.microsoft.com/office/word/2010/wordprocessingGroup" xmlns:w14="http://schemas.microsoft.com/office/word/2010/wordml" xmlns:w15="http://schemas.microsoft.com/office/word/2012/wordml">
   <w:abstractNum w:abstractNumId="1">
     <w:lvl w:ilvl="0">
-      <w:start w:val="2"/>
-      <w:numFmt w:val="lowerLetter"/>
+      <w:start w:val="5"/>
+      <w:numFmt w:val="decimal"/>
       <w:lvlText w:val="%1."/>
       <w:lvlJc w:val="left"/>
       <w:pPr>
@@ -1974,7 +2187,7 @@
   </w:abstractNum>
   <w:abstractNum w:abstractNumId="2">
     <w:lvl w:ilvl="0">
-      <w:start w:val="3"/>
+      <w:start w:val="2"/>
       <w:numFmt w:val="lowerLetter"/>
       <w:lvlText w:val="%1."/>
       <w:lvlJc w:val="left"/>
@@ -2200,8 +2413,8 @@
   </w:abstractNum>
   <w:abstractNum w:abstractNumId="4">
     <w:lvl w:ilvl="0">
-      <w:start w:val="5"/>
-      <w:numFmt w:val="decimal"/>
+      <w:start w:val="1"/>
+      <w:numFmt w:val="lowerRoman"/>
       <w:lvlText w:val="%1."/>
       <w:lvlJc w:val="left"/>
       <w:pPr>
@@ -2313,7 +2526,7 @@
   </w:abstractNum>
   <w:abstractNum w:abstractNumId="5">
     <w:lvl w:ilvl="0">
-      <w:start w:val="2"/>
+      <w:start w:val="1"/>
       <w:numFmt w:val="lowerLetter"/>
       <w:lvlText w:val="%1."/>
       <w:lvlJc w:val="left"/>
@@ -2539,8 +2752,8 @@
   </w:abstractNum>
   <w:abstractNum w:abstractNumId="7">
     <w:lvl w:ilvl="0">
-      <w:start w:val="1"/>
-      <w:numFmt w:val="lowerLetter"/>
+      <w:start w:val="7"/>
+      <w:numFmt w:val="decimal"/>
       <w:lvlText w:val="%1."/>
       <w:lvlJc w:val="left"/>
       <w:pPr>
@@ -2765,7 +2978,7 @@
   </w:abstractNum>
   <w:abstractNum w:abstractNumId="9">
     <w:lvl w:ilvl="0">
-      <w:start w:val="2"/>
+      <w:start w:val="1"/>
       <w:numFmt w:val="lowerLetter"/>
       <w:lvlText w:val="%1."/>
       <w:lvlJc w:val="left"/>
@@ -2878,8 +3091,8 @@
   </w:abstractNum>
   <w:abstractNum w:abstractNumId="10">
     <w:lvl w:ilvl="0">
-      <w:start w:val="7"/>
-      <w:numFmt w:val="decimal"/>
+      <w:start w:val="2"/>
+      <w:numFmt w:val="lowerLetter"/>
       <w:lvlText w:val="%1."/>
       <w:lvlJc w:val="left"/>
       <w:pPr>
@@ -2992,7 +3205,7 @@
   <w:abstractNum w:abstractNumId="11">
     <w:lvl w:ilvl="0">
       <w:start w:val="1"/>
-      <w:numFmt w:val="lowerLetter"/>
+      <w:numFmt w:val="lowerRoman"/>
       <w:lvlText w:val="%1."/>
       <w:lvlJc w:val="left"/>
       <w:pPr>
@@ -3443,7 +3656,7 @@
   </w:abstractNum>
   <w:abstractNum w:abstractNumId="15">
     <w:lvl w:ilvl="0">
-      <w:start w:val="3"/>
+      <w:start w:val="2"/>
       <w:numFmt w:val="lowerLetter"/>
       <w:lvlText w:val="%1."/>
       <w:lvlJc w:val="left"/>
@@ -3556,7 +3769,7 @@
   </w:abstractNum>
   <w:abstractNum w:abstractNumId="16">
     <w:lvl w:ilvl="0">
-      <w:start w:val="1"/>
+      <w:start w:val="3"/>
       <w:numFmt w:val="lowerLetter"/>
       <w:lvlText w:val="%1."/>
       <w:lvlJc w:val="left"/>
@@ -3670,7 +3883,7 @@
   <w:abstractNum w:abstractNumId="17">
     <w:lvl w:ilvl="0">
       <w:start w:val="1"/>
-      <w:numFmt w:val="decimal"/>
+      <w:numFmt w:val="lowerLetter"/>
       <w:lvlText w:val="%1."/>
       <w:lvlJc w:val="left"/>
       <w:pPr>
@@ -3781,6 +3994,345 @@
     </w:lvl>
   </w:abstractNum>
   <w:abstractNum w:abstractNumId="18">
+    <w:lvl w:ilvl="0">
+      <w:start w:val="3"/>
+      <w:numFmt w:val="lowerLetter"/>
+      <w:lvlText w:val="%1."/>
+      <w:lvlJc w:val="left"/>
+      <w:pPr>
+        <w:ind w:left="720" w:hanging="360"/>
+      </w:pPr>
+      <w:rPr>
+        <w:rFonts w:ascii="Arial" w:cs="Arial" w:eastAsia="Arial" w:hAnsi="Arial"/>
+        <w:sz w:val="18"/>
+        <w:szCs w:val="18"/>
+        <w:u w:val="none"/>
+      </w:rPr>
+    </w:lvl>
+    <w:lvl w:ilvl="1">
+      <w:start w:val="1"/>
+      <w:numFmt w:val="lowerLetter"/>
+      <w:lvlText w:val="%2."/>
+      <w:lvlJc w:val="left"/>
+      <w:pPr>
+        <w:ind w:left="1440" w:hanging="360"/>
+      </w:pPr>
+      <w:rPr>
+        <w:u w:val="none"/>
+      </w:rPr>
+    </w:lvl>
+    <w:lvl w:ilvl="2">
+      <w:start w:val="1"/>
+      <w:numFmt w:val="lowerRoman"/>
+      <w:lvlText w:val="%3."/>
+      <w:lvlJc w:val="left"/>
+      <w:pPr>
+        <w:ind w:left="2160" w:hanging="360"/>
+      </w:pPr>
+      <w:rPr>
+        <w:u w:val="none"/>
+      </w:rPr>
+    </w:lvl>
+    <w:lvl w:ilvl="3">
+      <w:start w:val="1"/>
+      <w:numFmt w:val="decimal"/>
+      <w:lvlText w:val="%4."/>
+      <w:lvlJc w:val="left"/>
+      <w:pPr>
+        <w:ind w:left="2880" w:hanging="360"/>
+      </w:pPr>
+      <w:rPr>
+        <w:u w:val="none"/>
+      </w:rPr>
+    </w:lvl>
+    <w:lvl w:ilvl="4">
+      <w:start w:val="1"/>
+      <w:numFmt w:val="lowerLetter"/>
+      <w:lvlText w:val="%5."/>
+      <w:lvlJc w:val="left"/>
+      <w:pPr>
+        <w:ind w:left="3600" w:hanging="360"/>
+      </w:pPr>
+      <w:rPr>
+        <w:u w:val="none"/>
+      </w:rPr>
+    </w:lvl>
+    <w:lvl w:ilvl="5">
+      <w:start w:val="1"/>
+      <w:numFmt w:val="lowerRoman"/>
+      <w:lvlText w:val="%6."/>
+      <w:lvlJc w:val="left"/>
+      <w:pPr>
+        <w:ind w:left="4320" w:hanging="360"/>
+      </w:pPr>
+      <w:rPr>
+        <w:u w:val="none"/>
+      </w:rPr>
+    </w:lvl>
+    <w:lvl w:ilvl="6">
+      <w:start w:val="1"/>
+      <w:numFmt w:val="decimal"/>
+      <w:lvlText w:val="%7."/>
+      <w:lvlJc w:val="left"/>
+      <w:pPr>
+        <w:ind w:left="5040" w:hanging="360"/>
+      </w:pPr>
+      <w:rPr>
+        <w:u w:val="none"/>
+      </w:rPr>
+    </w:lvl>
+    <w:lvl w:ilvl="7">
+      <w:start w:val="1"/>
+      <w:numFmt w:val="lowerLetter"/>
+      <w:lvlText w:val="%8."/>
+      <w:lvlJc w:val="left"/>
+      <w:pPr>
+        <w:ind w:left="5760" w:hanging="360"/>
+      </w:pPr>
+      <w:rPr>
+        <w:u w:val="none"/>
+      </w:rPr>
+    </w:lvl>
+    <w:lvl w:ilvl="8">
+      <w:start w:val="1"/>
+      <w:numFmt w:val="lowerRoman"/>
+      <w:lvlText w:val="%9."/>
+      <w:lvlJc w:val="left"/>
+      <w:pPr>
+        <w:ind w:left="6480" w:hanging="360"/>
+      </w:pPr>
+      <w:rPr>
+        <w:u w:val="none"/>
+      </w:rPr>
+    </w:lvl>
+  </w:abstractNum>
+  <w:abstractNum w:abstractNumId="19">
+    <w:lvl w:ilvl="0">
+      <w:start w:val="1"/>
+      <w:numFmt w:val="lowerLetter"/>
+      <w:lvlText w:val="%1."/>
+      <w:lvlJc w:val="left"/>
+      <w:pPr>
+        <w:ind w:left="720" w:hanging="360"/>
+      </w:pPr>
+      <w:rPr>
+        <w:rFonts w:ascii="Arial" w:cs="Arial" w:eastAsia="Arial" w:hAnsi="Arial"/>
+        <w:sz w:val="18"/>
+        <w:szCs w:val="18"/>
+        <w:u w:val="none"/>
+      </w:rPr>
+    </w:lvl>
+    <w:lvl w:ilvl="1">
+      <w:start w:val="1"/>
+      <w:numFmt w:val="lowerLetter"/>
+      <w:lvlText w:val="%2."/>
+      <w:lvlJc w:val="left"/>
+      <w:pPr>
+        <w:ind w:left="1440" w:hanging="360"/>
+      </w:pPr>
+      <w:rPr>
+        <w:u w:val="none"/>
+      </w:rPr>
+    </w:lvl>
+    <w:lvl w:ilvl="2">
+      <w:start w:val="1"/>
+      <w:numFmt w:val="lowerRoman"/>
+      <w:lvlText w:val="%3."/>
+      <w:lvlJc w:val="left"/>
+      <w:pPr>
+        <w:ind w:left="2160" w:hanging="360"/>
+      </w:pPr>
+      <w:rPr>
+        <w:u w:val="none"/>
+      </w:rPr>
+    </w:lvl>
+    <w:lvl w:ilvl="3">
+      <w:start w:val="1"/>
+      <w:numFmt w:val="decimal"/>
+      <w:lvlText w:val="%4."/>
+      <w:lvlJc w:val="left"/>
+      <w:pPr>
+        <w:ind w:left="2880" w:hanging="360"/>
+      </w:pPr>
+      <w:rPr>
+        <w:u w:val="none"/>
+      </w:rPr>
+    </w:lvl>
+    <w:lvl w:ilvl="4">
+      <w:start w:val="1"/>
+      <w:numFmt w:val="lowerLetter"/>
+      <w:lvlText w:val="%5."/>
+      <w:lvlJc w:val="left"/>
+      <w:pPr>
+        <w:ind w:left="3600" w:hanging="360"/>
+      </w:pPr>
+      <w:rPr>
+        <w:u w:val="none"/>
+      </w:rPr>
+    </w:lvl>
+    <w:lvl w:ilvl="5">
+      <w:start w:val="1"/>
+      <w:numFmt w:val="lowerRoman"/>
+      <w:lvlText w:val="%6."/>
+      <w:lvlJc w:val="left"/>
+      <w:pPr>
+        <w:ind w:left="4320" w:hanging="360"/>
+      </w:pPr>
+      <w:rPr>
+        <w:u w:val="none"/>
+      </w:rPr>
+    </w:lvl>
+    <w:lvl w:ilvl="6">
+      <w:start w:val="1"/>
+      <w:numFmt w:val="decimal"/>
+      <w:lvlText w:val="%7."/>
+      <w:lvlJc w:val="left"/>
+      <w:pPr>
+        <w:ind w:left="5040" w:hanging="360"/>
+      </w:pPr>
+      <w:rPr>
+        <w:u w:val="none"/>
+      </w:rPr>
+    </w:lvl>
+    <w:lvl w:ilvl="7">
+      <w:start w:val="1"/>
+      <w:numFmt w:val="lowerLetter"/>
+      <w:lvlText w:val="%8."/>
+      <w:lvlJc w:val="left"/>
+      <w:pPr>
+        <w:ind w:left="5760" w:hanging="360"/>
+      </w:pPr>
+      <w:rPr>
+        <w:u w:val="none"/>
+      </w:rPr>
+    </w:lvl>
+    <w:lvl w:ilvl="8">
+      <w:start w:val="1"/>
+      <w:numFmt w:val="lowerRoman"/>
+      <w:lvlText w:val="%9."/>
+      <w:lvlJc w:val="left"/>
+      <w:pPr>
+        <w:ind w:left="6480" w:hanging="360"/>
+      </w:pPr>
+      <w:rPr>
+        <w:u w:val="none"/>
+      </w:rPr>
+    </w:lvl>
+  </w:abstractNum>
+  <w:abstractNum w:abstractNumId="20">
+    <w:lvl w:ilvl="0">
+      <w:start w:val="1"/>
+      <w:numFmt w:val="decimal"/>
+      <w:lvlText w:val="%1."/>
+      <w:lvlJc w:val="left"/>
+      <w:pPr>
+        <w:ind w:left="720" w:hanging="360"/>
+      </w:pPr>
+      <w:rPr>
+        <w:rFonts w:ascii="Arial" w:cs="Arial" w:eastAsia="Arial" w:hAnsi="Arial"/>
+        <w:sz w:val="18"/>
+        <w:szCs w:val="18"/>
+        <w:u w:val="none"/>
+      </w:rPr>
+    </w:lvl>
+    <w:lvl w:ilvl="1">
+      <w:start w:val="1"/>
+      <w:numFmt w:val="lowerLetter"/>
+      <w:lvlText w:val="%2."/>
+      <w:lvlJc w:val="left"/>
+      <w:pPr>
+        <w:ind w:left="1440" w:hanging="360"/>
+      </w:pPr>
+      <w:rPr>
+        <w:u w:val="none"/>
+      </w:rPr>
+    </w:lvl>
+    <w:lvl w:ilvl="2">
+      <w:start w:val="1"/>
+      <w:numFmt w:val="lowerRoman"/>
+      <w:lvlText w:val="%3."/>
+      <w:lvlJc w:val="left"/>
+      <w:pPr>
+        <w:ind w:left="2160" w:hanging="360"/>
+      </w:pPr>
+      <w:rPr>
+        <w:u w:val="none"/>
+      </w:rPr>
+    </w:lvl>
+    <w:lvl w:ilvl="3">
+      <w:start w:val="1"/>
+      <w:numFmt w:val="decimal"/>
+      <w:lvlText w:val="%4."/>
+      <w:lvlJc w:val="left"/>
+      <w:pPr>
+        <w:ind w:left="2880" w:hanging="360"/>
+      </w:pPr>
+      <w:rPr>
+        <w:u w:val="none"/>
+      </w:rPr>
+    </w:lvl>
+    <w:lvl w:ilvl="4">
+      <w:start w:val="1"/>
+      <w:numFmt w:val="lowerLetter"/>
+      <w:lvlText w:val="%5."/>
+      <w:lvlJc w:val="left"/>
+      <w:pPr>
+        <w:ind w:left="3600" w:hanging="360"/>
+      </w:pPr>
+      <w:rPr>
+        <w:u w:val="none"/>
+      </w:rPr>
+    </w:lvl>
+    <w:lvl w:ilvl="5">
+      <w:start w:val="1"/>
+      <w:numFmt w:val="lowerRoman"/>
+      <w:lvlText w:val="%6."/>
+      <w:lvlJc w:val="left"/>
+      <w:pPr>
+        <w:ind w:left="4320" w:hanging="360"/>
+      </w:pPr>
+      <w:rPr>
+        <w:u w:val="none"/>
+      </w:rPr>
+    </w:lvl>
+    <w:lvl w:ilvl="6">
+      <w:start w:val="1"/>
+      <w:numFmt w:val="decimal"/>
+      <w:lvlText w:val="%7."/>
+      <w:lvlJc w:val="left"/>
+      <w:pPr>
+        <w:ind w:left="5040" w:hanging="360"/>
+      </w:pPr>
+      <w:rPr>
+        <w:u w:val="none"/>
+      </w:rPr>
+    </w:lvl>
+    <w:lvl w:ilvl="7">
+      <w:start w:val="1"/>
+      <w:numFmt w:val="lowerLetter"/>
+      <w:lvlText w:val="%8."/>
+      <w:lvlJc w:val="left"/>
+      <w:pPr>
+        <w:ind w:left="5760" w:hanging="360"/>
+      </w:pPr>
+      <w:rPr>
+        <w:u w:val="none"/>
+      </w:rPr>
+    </w:lvl>
+    <w:lvl w:ilvl="8">
+      <w:start w:val="1"/>
+      <w:numFmt w:val="lowerRoman"/>
+      <w:lvlText w:val="%9."/>
+      <w:lvlJc w:val="left"/>
+      <w:pPr>
+        <w:ind w:left="6480" w:hanging="360"/>
+      </w:pPr>
+      <w:rPr>
+        <w:u w:val="none"/>
+      </w:rPr>
+    </w:lvl>
+  </w:abstractNum>
+  <w:abstractNum w:abstractNumId="21">
     <w:lvl w:ilvl="0">
       <w:start w:val="2"/>
       <w:numFmt w:val="decimal"/>
@@ -3893,462 +4445,10 @@
       </w:rPr>
     </w:lvl>
   </w:abstractNum>
-  <w:abstractNum w:abstractNumId="19">
+  <w:abstractNum w:abstractNumId="22">
     <w:lvl w:ilvl="0">
       <w:start w:val="3"/>
       <w:numFmt w:val="decimal"/>
-      <w:lvlText w:val="%1."/>
-      <w:lvlJc w:val="left"/>
-      <w:pPr>
-        <w:ind w:left="720" w:hanging="360"/>
-      </w:pPr>
-      <w:rPr>
-        <w:rFonts w:ascii="Arial" w:cs="Arial" w:eastAsia="Arial" w:hAnsi="Arial"/>
-        <w:sz w:val="18"/>
-        <w:szCs w:val="18"/>
-        <w:u w:val="none"/>
-      </w:rPr>
-    </w:lvl>
-    <w:lvl w:ilvl="1">
-      <w:start w:val="1"/>
-      <w:numFmt w:val="lowerLetter"/>
-      <w:lvlText w:val="%2."/>
-      <w:lvlJc w:val="left"/>
-      <w:pPr>
-        <w:ind w:left="1440" w:hanging="360"/>
-      </w:pPr>
-      <w:rPr>
-        <w:u w:val="none"/>
-      </w:rPr>
-    </w:lvl>
-    <w:lvl w:ilvl="2">
-      <w:start w:val="1"/>
-      <w:numFmt w:val="lowerRoman"/>
-      <w:lvlText w:val="%3."/>
-      <w:lvlJc w:val="left"/>
-      <w:pPr>
-        <w:ind w:left="2160" w:hanging="360"/>
-      </w:pPr>
-      <w:rPr>
-        <w:u w:val="none"/>
-      </w:rPr>
-    </w:lvl>
-    <w:lvl w:ilvl="3">
-      <w:start w:val="1"/>
-      <w:numFmt w:val="decimal"/>
-      <w:lvlText w:val="%4."/>
-      <w:lvlJc w:val="left"/>
-      <w:pPr>
-        <w:ind w:left="2880" w:hanging="360"/>
-      </w:pPr>
-      <w:rPr>
-        <w:u w:val="none"/>
-      </w:rPr>
-    </w:lvl>
-    <w:lvl w:ilvl="4">
-      <w:start w:val="1"/>
-      <w:numFmt w:val="lowerLetter"/>
-      <w:lvlText w:val="%5."/>
-      <w:lvlJc w:val="left"/>
-      <w:pPr>
-        <w:ind w:left="3600" w:hanging="360"/>
-      </w:pPr>
-      <w:rPr>
-        <w:u w:val="none"/>
-      </w:rPr>
-    </w:lvl>
-    <w:lvl w:ilvl="5">
-      <w:start w:val="1"/>
-      <w:numFmt w:val="lowerRoman"/>
-      <w:lvlText w:val="%6."/>
-      <w:lvlJc w:val="left"/>
-      <w:pPr>
-        <w:ind w:left="4320" w:hanging="360"/>
-      </w:pPr>
-      <w:rPr>
-        <w:u w:val="none"/>
-      </w:rPr>
-    </w:lvl>
-    <w:lvl w:ilvl="6">
-      <w:start w:val="1"/>
-      <w:numFmt w:val="decimal"/>
-      <w:lvlText w:val="%7."/>
-      <w:lvlJc w:val="left"/>
-      <w:pPr>
-        <w:ind w:left="5040" w:hanging="360"/>
-      </w:pPr>
-      <w:rPr>
-        <w:u w:val="none"/>
-      </w:rPr>
-    </w:lvl>
-    <w:lvl w:ilvl="7">
-      <w:start w:val="1"/>
-      <w:numFmt w:val="lowerLetter"/>
-      <w:lvlText w:val="%8."/>
-      <w:lvlJc w:val="left"/>
-      <w:pPr>
-        <w:ind w:left="5760" w:hanging="360"/>
-      </w:pPr>
-      <w:rPr>
-        <w:u w:val="none"/>
-      </w:rPr>
-    </w:lvl>
-    <w:lvl w:ilvl="8">
-      <w:start w:val="1"/>
-      <w:numFmt w:val="lowerRoman"/>
-      <w:lvlText w:val="%9."/>
-      <w:lvlJc w:val="left"/>
-      <w:pPr>
-        <w:ind w:left="6480" w:hanging="360"/>
-      </w:pPr>
-      <w:rPr>
-        <w:u w:val="none"/>
-      </w:rPr>
-    </w:lvl>
-  </w:abstractNum>
-  <w:abstractNum w:abstractNumId="20">
-    <w:lvl w:ilvl="0">
-      <w:start w:val="1"/>
-      <w:numFmt w:val="lowerRoman"/>
-      <w:lvlText w:val="%1."/>
-      <w:lvlJc w:val="left"/>
-      <w:pPr>
-        <w:ind w:left="720" w:hanging="360"/>
-      </w:pPr>
-      <w:rPr>
-        <w:rFonts w:ascii="Arial" w:cs="Arial" w:eastAsia="Arial" w:hAnsi="Arial"/>
-        <w:sz w:val="18"/>
-        <w:szCs w:val="18"/>
-        <w:u w:val="none"/>
-      </w:rPr>
-    </w:lvl>
-    <w:lvl w:ilvl="1">
-      <w:start w:val="1"/>
-      <w:numFmt w:val="lowerLetter"/>
-      <w:lvlText w:val="%2."/>
-      <w:lvlJc w:val="left"/>
-      <w:pPr>
-        <w:ind w:left="1440" w:hanging="360"/>
-      </w:pPr>
-      <w:rPr>
-        <w:u w:val="none"/>
-      </w:rPr>
-    </w:lvl>
-    <w:lvl w:ilvl="2">
-      <w:start w:val="1"/>
-      <w:numFmt w:val="lowerRoman"/>
-      <w:lvlText w:val="%3."/>
-      <w:lvlJc w:val="left"/>
-      <w:pPr>
-        <w:ind w:left="2160" w:hanging="360"/>
-      </w:pPr>
-      <w:rPr>
-        <w:u w:val="none"/>
-      </w:rPr>
-    </w:lvl>
-    <w:lvl w:ilvl="3">
-      <w:start w:val="1"/>
-      <w:numFmt w:val="decimal"/>
-      <w:lvlText w:val="%4."/>
-      <w:lvlJc w:val="left"/>
-      <w:pPr>
-        <w:ind w:left="2880" w:hanging="360"/>
-      </w:pPr>
-      <w:rPr>
-        <w:u w:val="none"/>
-      </w:rPr>
-    </w:lvl>
-    <w:lvl w:ilvl="4">
-      <w:start w:val="1"/>
-      <w:numFmt w:val="lowerLetter"/>
-      <w:lvlText w:val="%5."/>
-      <w:lvlJc w:val="left"/>
-      <w:pPr>
-        <w:ind w:left="3600" w:hanging="360"/>
-      </w:pPr>
-      <w:rPr>
-        <w:u w:val="none"/>
-      </w:rPr>
-    </w:lvl>
-    <w:lvl w:ilvl="5">
-      <w:start w:val="1"/>
-      <w:numFmt w:val="lowerRoman"/>
-      <w:lvlText w:val="%6."/>
-      <w:lvlJc w:val="left"/>
-      <w:pPr>
-        <w:ind w:left="4320" w:hanging="360"/>
-      </w:pPr>
-      <w:rPr>
-        <w:u w:val="none"/>
-      </w:rPr>
-    </w:lvl>
-    <w:lvl w:ilvl="6">
-      <w:start w:val="1"/>
-      <w:numFmt w:val="decimal"/>
-      <w:lvlText w:val="%7."/>
-      <w:lvlJc w:val="left"/>
-      <w:pPr>
-        <w:ind w:left="5040" w:hanging="360"/>
-      </w:pPr>
-      <w:rPr>
-        <w:u w:val="none"/>
-      </w:rPr>
-    </w:lvl>
-    <w:lvl w:ilvl="7">
-      <w:start w:val="1"/>
-      <w:numFmt w:val="lowerLetter"/>
-      <w:lvlText w:val="%8."/>
-      <w:lvlJc w:val="left"/>
-      <w:pPr>
-        <w:ind w:left="5760" w:hanging="360"/>
-      </w:pPr>
-      <w:rPr>
-        <w:u w:val="none"/>
-      </w:rPr>
-    </w:lvl>
-    <w:lvl w:ilvl="8">
-      <w:start w:val="1"/>
-      <w:numFmt w:val="lowerRoman"/>
-      <w:lvlText w:val="%9."/>
-      <w:lvlJc w:val="left"/>
-      <w:pPr>
-        <w:ind w:left="6480" w:hanging="360"/>
-      </w:pPr>
-      <w:rPr>
-        <w:u w:val="none"/>
-      </w:rPr>
-    </w:lvl>
-  </w:abstractNum>
-  <w:abstractNum w:abstractNumId="21">
-    <w:lvl w:ilvl="0">
-      <w:start w:val="1"/>
-      <w:numFmt w:val="lowerLetter"/>
-      <w:lvlText w:val="%1."/>
-      <w:lvlJc w:val="left"/>
-      <w:pPr>
-        <w:ind w:left="720" w:hanging="360"/>
-      </w:pPr>
-      <w:rPr>
-        <w:rFonts w:ascii="Arial" w:cs="Arial" w:eastAsia="Arial" w:hAnsi="Arial"/>
-        <w:sz w:val="18"/>
-        <w:szCs w:val="18"/>
-        <w:u w:val="none"/>
-      </w:rPr>
-    </w:lvl>
-    <w:lvl w:ilvl="1">
-      <w:start w:val="1"/>
-      <w:numFmt w:val="lowerLetter"/>
-      <w:lvlText w:val="%2."/>
-      <w:lvlJc w:val="left"/>
-      <w:pPr>
-        <w:ind w:left="1440" w:hanging="360"/>
-      </w:pPr>
-      <w:rPr>
-        <w:u w:val="none"/>
-      </w:rPr>
-    </w:lvl>
-    <w:lvl w:ilvl="2">
-      <w:start w:val="1"/>
-      <w:numFmt w:val="lowerRoman"/>
-      <w:lvlText w:val="%3."/>
-      <w:lvlJc w:val="left"/>
-      <w:pPr>
-        <w:ind w:left="2160" w:hanging="360"/>
-      </w:pPr>
-      <w:rPr>
-        <w:u w:val="none"/>
-      </w:rPr>
-    </w:lvl>
-    <w:lvl w:ilvl="3">
-      <w:start w:val="1"/>
-      <w:numFmt w:val="decimal"/>
-      <w:lvlText w:val="%4."/>
-      <w:lvlJc w:val="left"/>
-      <w:pPr>
-        <w:ind w:left="2880" w:hanging="360"/>
-      </w:pPr>
-      <w:rPr>
-        <w:u w:val="none"/>
-      </w:rPr>
-    </w:lvl>
-    <w:lvl w:ilvl="4">
-      <w:start w:val="1"/>
-      <w:numFmt w:val="lowerLetter"/>
-      <w:lvlText w:val="%5."/>
-      <w:lvlJc w:val="left"/>
-      <w:pPr>
-        <w:ind w:left="3600" w:hanging="360"/>
-      </w:pPr>
-      <w:rPr>
-        <w:u w:val="none"/>
-      </w:rPr>
-    </w:lvl>
-    <w:lvl w:ilvl="5">
-      <w:start w:val="1"/>
-      <w:numFmt w:val="lowerRoman"/>
-      <w:lvlText w:val="%6."/>
-      <w:lvlJc w:val="left"/>
-      <w:pPr>
-        <w:ind w:left="4320" w:hanging="360"/>
-      </w:pPr>
-      <w:rPr>
-        <w:u w:val="none"/>
-      </w:rPr>
-    </w:lvl>
-    <w:lvl w:ilvl="6">
-      <w:start w:val="1"/>
-      <w:numFmt w:val="decimal"/>
-      <w:lvlText w:val="%7."/>
-      <w:lvlJc w:val="left"/>
-      <w:pPr>
-        <w:ind w:left="5040" w:hanging="360"/>
-      </w:pPr>
-      <w:rPr>
-        <w:u w:val="none"/>
-      </w:rPr>
-    </w:lvl>
-    <w:lvl w:ilvl="7">
-      <w:start w:val="1"/>
-      <w:numFmt w:val="lowerLetter"/>
-      <w:lvlText w:val="%8."/>
-      <w:lvlJc w:val="left"/>
-      <w:pPr>
-        <w:ind w:left="5760" w:hanging="360"/>
-      </w:pPr>
-      <w:rPr>
-        <w:u w:val="none"/>
-      </w:rPr>
-    </w:lvl>
-    <w:lvl w:ilvl="8">
-      <w:start w:val="1"/>
-      <w:numFmt w:val="lowerRoman"/>
-      <w:lvlText w:val="%9."/>
-      <w:lvlJc w:val="left"/>
-      <w:pPr>
-        <w:ind w:left="6480" w:hanging="360"/>
-      </w:pPr>
-      <w:rPr>
-        <w:u w:val="none"/>
-      </w:rPr>
-    </w:lvl>
-  </w:abstractNum>
-  <w:abstractNum w:abstractNumId="22">
-    <w:lvl w:ilvl="0">
-      <w:start w:val="2"/>
-      <w:numFmt w:val="lowerLetter"/>
-      <w:lvlText w:val="%1."/>
-      <w:lvlJc w:val="left"/>
-      <w:pPr>
-        <w:ind w:left="720" w:hanging="360"/>
-      </w:pPr>
-      <w:rPr>
-        <w:rFonts w:ascii="Arial" w:cs="Arial" w:eastAsia="Arial" w:hAnsi="Arial"/>
-        <w:sz w:val="18"/>
-        <w:szCs w:val="18"/>
-        <w:u w:val="none"/>
-      </w:rPr>
-    </w:lvl>
-    <w:lvl w:ilvl="1">
-      <w:start w:val="1"/>
-      <w:numFmt w:val="lowerLetter"/>
-      <w:lvlText w:val="%2."/>
-      <w:lvlJc w:val="left"/>
-      <w:pPr>
-        <w:ind w:left="1440" w:hanging="360"/>
-      </w:pPr>
-      <w:rPr>
-        <w:u w:val="none"/>
-      </w:rPr>
-    </w:lvl>
-    <w:lvl w:ilvl="2">
-      <w:start w:val="1"/>
-      <w:numFmt w:val="lowerRoman"/>
-      <w:lvlText w:val="%3."/>
-      <w:lvlJc w:val="left"/>
-      <w:pPr>
-        <w:ind w:left="2160" w:hanging="360"/>
-      </w:pPr>
-      <w:rPr>
-        <w:u w:val="none"/>
-      </w:rPr>
-    </w:lvl>
-    <w:lvl w:ilvl="3">
-      <w:start w:val="1"/>
-      <w:numFmt w:val="decimal"/>
-      <w:lvlText w:val="%4."/>
-      <w:lvlJc w:val="left"/>
-      <w:pPr>
-        <w:ind w:left="2880" w:hanging="360"/>
-      </w:pPr>
-      <w:rPr>
-        <w:u w:val="none"/>
-      </w:rPr>
-    </w:lvl>
-    <w:lvl w:ilvl="4">
-      <w:start w:val="1"/>
-      <w:numFmt w:val="lowerLetter"/>
-      <w:lvlText w:val="%5."/>
-      <w:lvlJc w:val="left"/>
-      <w:pPr>
-        <w:ind w:left="3600" w:hanging="360"/>
-      </w:pPr>
-      <w:rPr>
-        <w:u w:val="none"/>
-      </w:rPr>
-    </w:lvl>
-    <w:lvl w:ilvl="5">
-      <w:start w:val="1"/>
-      <w:numFmt w:val="lowerRoman"/>
-      <w:lvlText w:val="%6."/>
-      <w:lvlJc w:val="left"/>
-      <w:pPr>
-        <w:ind w:left="4320" w:hanging="360"/>
-      </w:pPr>
-      <w:rPr>
-        <w:u w:val="none"/>
-      </w:rPr>
-    </w:lvl>
-    <w:lvl w:ilvl="6">
-      <w:start w:val="1"/>
-      <w:numFmt w:val="decimal"/>
-      <w:lvlText w:val="%7."/>
-      <w:lvlJc w:val="left"/>
-      <w:pPr>
-        <w:ind w:left="5040" w:hanging="360"/>
-      </w:pPr>
-      <w:rPr>
-        <w:u w:val="none"/>
-      </w:rPr>
-    </w:lvl>
-    <w:lvl w:ilvl="7">
-      <w:start w:val="1"/>
-      <w:numFmt w:val="lowerLetter"/>
-      <w:lvlText w:val="%8."/>
-      <w:lvlJc w:val="left"/>
-      <w:pPr>
-        <w:ind w:left="5760" w:hanging="360"/>
-      </w:pPr>
-      <w:rPr>
-        <w:u w:val="none"/>
-      </w:rPr>
-    </w:lvl>
-    <w:lvl w:ilvl="8">
-      <w:start w:val="1"/>
-      <w:numFmt w:val="lowerRoman"/>
-      <w:lvlText w:val="%9."/>
-      <w:lvlJc w:val="left"/>
-      <w:pPr>
-        <w:ind w:left="6480" w:hanging="360"/>
-      </w:pPr>
-      <w:rPr>
-        <w:u w:val="none"/>
-      </w:rPr>
-    </w:lvl>
-  </w:abstractNum>
-  <w:abstractNum w:abstractNumId="23">
-    <w:lvl w:ilvl="0">
-      <w:start w:val="1"/>
-      <w:numFmt w:val="lowerRoman"/>
       <w:lvlText w:val="%1."/>
       <w:lvlJc w:val="left"/>
       <w:pPr>
@@ -4523,9 +4623,6 @@
   </w:num>
   <w:num w:numId="22">
     <w:abstractNumId w:val="22"/>
-  </w:num>
-  <w:num w:numId="23">
-    <w:abstractNumId w:val="23"/>
   </w:num>
 </w:numbering>
 </file>

</xml_diff>